<commit_message>
download module as docx done
</commit_message>
<xml_diff>
--- a/pdfTemplates/mustache.docx
+++ b/pdfTemplates/mustache.docx
@@ -444,7 +444,7 @@
                 <w:sz w:val="28"/>
                 <w:szCs w:val="28"/>
               </w:rPr>
-              <w:t xml:space="preserve">MED1</w:t>
+              <w:t xml:space="preserve">Mohammed Premier Oujda</w:t>
             </w:r>
             <w:r/>
           </w:p>
@@ -503,7 +503,7 @@
                 <w:sz w:val="28"/>
                 <w:szCs w:val="28"/>
               </w:rPr>
-              <w:t xml:space="preserve">undefined</w:t>
+              <w:t xml:space="preserve">Ecole Nationale des Sciences Appliquées</w:t>
             </w:r>
             <w:r/>
           </w:p>
@@ -562,7 +562,7 @@
                 <w:sz w:val="28"/>
                 <w:szCs w:val="28"/>
               </w:rPr>
-              <w:t xml:space="preserve">undefined</w:t>
+              <w:t xml:space="preserve">Electronique, Informatique et  Télécommunications (EIT)</w:t>
             </w:r>
             <w:r/>
           </w:p>
@@ -623,7 +623,7 @@
                 <w:sz w:val="28"/>
                 <w:szCs w:val="28"/>
               </w:rPr>
-              <w:t xml:space="preserve">test</w:t>
+              <w:t xml:space="preserve">Réseaux</w:t>
             </w:r>
             <w:r/>
           </w:p>
@@ -1392,7 +1392,7 @@
                 <w:b/>
                 <w:bCs/>
               </w:rPr>
-              <w:t xml:space="preserve">Nom et Prénom : yassir undefined</w:t>
+              <w:t xml:space="preserve">Nom et Prénom : oussama undefined</w:t>
             </w:r>
             <w:r>
               <w:rPr/>
@@ -1671,7 +1671,12 @@
                 <w:szCs w:val="24"/>
                 <w:lang w:eastAsia="ar-SA"/>
               </w:rPr>
-              <w:t xml:space="preserve"/>
+              <w:t xml:space="preserve">
+savoir utilisé la linge de commande
+- Avoir suivi les cours suivants :
+- Système d’exploitation
+- Java et les concepts avancées dans Conception et développement d’IHM
+- Réseaux Informatiques.</w:t>
             </w:r>
             <w:r/>
           </w:p>
@@ -1813,7 +1818,10 @@
               <w:rPr>
                 <w:color w:val="000000"/>
               </w:rPr>
-              <w:t xml:space="preserve"/>
+              <w:t xml:space="preserve">
+maîtrisé la ligne de commande linux
+- Maîtriser l’administration d’un système Linux et leurs serveurs.
+- Maîtriser la programmation des sockets sous JAVA</w:t>
             </w:r>
             <w:r/>
           </w:p>
@@ -2189,49 +2197,26 @@
           <w:p>
             <w:pPr>
               <w:pStyle w:val="Normal"/>
-              <w:jc w:val="both"/>
-            </w:pPr>
-            <w:r>
-              <w:rPr>
-                <w:rFonts w:eastAsia="Times New Roman" w:cs="Times New Roman"/>
-                <w:b/>
-                <w:bCs/>
-                <w:i w:val="false"/>
-                <w:iCs w:val="false"/>
-                <w:color w:val="00000A"/>
-                <w:sz w:val="28"/>
-                <w:szCs w:val="28"/>
-                <w:lang w:val="fr-FR" w:eastAsia="fr-CA" w:bidi="ar-SA"/>
-              </w:rPr>
-              <w:t>T</w:t>
-            </w:r>
-            <w:r>
-              <w:rPr>
-                <w:rFonts w:eastAsia="Times New Roman" w:cs="Times New Roman"/>
-                <w:b/>
-                <w:bCs/>
-                <w:i w:val="false"/>
-                <w:iCs w:val="false"/>
-                <w:color w:val="00000A"/>
-                <w:sz w:val="28"/>
-                <w:szCs w:val="28"/>
-                <w:lang w:val="fr-FR" w:eastAsia="fr-CA" w:bidi="ar-SA"/>
-              </w:rPr>
-              <w:t>otal</w:t>
-            </w:r>
-            <w:r>
-              <w:rPr>
-                <w:rFonts w:eastAsia="Times New Roman" w:cs="Times New Roman"/>
-                <w:b/>
-                <w:bCs/>
-                <w:i/>
-                <w:iCs/>
-                <w:color w:val="00000A"/>
-                <w:sz w:val="30"/>
-                <w:szCs w:val="30"/>
-                <w:lang w:val="fr-FR" w:eastAsia="fr-CA" w:bidi="ar-SA"/>
-              </w:rPr>
-              <w:t xml:space="preserve"> </w:t>
+              <w:rPr>
+                <w:sz w:val="26"/>
+                <w:b/>
+                <w:sz w:val="26"/>
+                <w:b/>
+                <w:szCs w:val="26"/>
+                <w:bCs/>
+                <w:rFonts w:ascii="Times New Roman" w:hAnsi="Times New Roman" w:eastAsia="Times New Roman" w:cs="Times New Roman"/>
+                <w:color w:val="00000A"/>
+                <w:lang w:val="fr-FR" w:eastAsia="ar-SA" w:bidi="ar-SA"/>
+              </w:rPr>
+            </w:pPr>
+            <w:r>
+              <w:rPr>
+                <w:b/>
+                <w:bCs/>
+                <w:sz w:val="26"/>
+                <w:szCs w:val="26"/>
+              </w:rPr>
+              <w:t xml:space="preserve">Linux</w:t>
             </w:r>
             <w:r/>
           </w:p>
@@ -2257,29 +2242,13 @@
             <w:pPr>
               <w:pStyle w:val="Normal"/>
               <w:jc w:val="center"/>
-              <w:rPr>
-                <w:sz w:val="28"/>
-                <w:b/>
-                <w:sz w:val="28"/>
-                <w:b/>
-                <w:szCs w:val="28"/>
-                <w:bCs/>
-                <w:rFonts w:ascii="Times New Roman" w:hAnsi="Times New Roman" w:eastAsia="Times New Roman" w:cs="Times New Roman"/>
-                <w:color w:val="00000A"/>
-                <w:lang w:val="fr-FR" w:eastAsia="fr-CA" w:bidi="ar-SA"/>
-              </w:rPr>
-            </w:pPr>
-            <w:r>
-              <w:rPr>
-                <w:rFonts w:eastAsia="Times New Roman" w:cs="Times New Roman"/>
-                <w:b/>
-                <w:bCs/>
-                <w:color w:val="00000A"/>
-                <w:sz w:val="28"/>
-                <w:szCs w:val="28"/>
-                <w:lang w:val="fr-FR" w:eastAsia="fr-CA" w:bidi="ar-SA"/>
-              </w:rPr>
-              <w:t xml:space="preserve">0</w:t>
+            </w:pPr>
+            <w:r>
+              <w:rPr>
+                <w:bCs/>
+                <w:lang w:eastAsia="fr-CA"/>
+              </w:rPr>
+              <w:t xml:space="preserve">30</w:t>
             </w:r>
             <w:r/>
           </w:p>
@@ -2308,13 +2277,10 @@
             </w:pPr>
             <w:r>
               <w:rPr>
-                <w:b/>
-                <w:bCs/>
-                <w:sz w:val="28"/>
-                <w:szCs w:val="28"/>
+                <w:bCs/>
                 <w:lang w:eastAsia="fr-CA"/>
               </w:rPr>
-              <w:t xml:space="preserve">0</w:t>
+              <w:t xml:space="preserve">15</w:t>
             </w:r>
             <w:r/>
           </w:p>
@@ -2343,13 +2309,341 @@
             </w:pPr>
             <w:r>
               <w:rPr>
+                <w:bCs/>
+                <w:lang w:eastAsia="fr-CA"/>
+              </w:rPr>
+              <w:t xml:space="preserve">20</w:t>
+            </w:r>
+            <w:r/>
+          </w:p>
+        </w:tc>
+      </w:tr>
+      <w:tr>
+        <w:trPr/>
+        <w:tc>
+          <w:tcPr>
+            <w:tcW w:w="5846" w:type="dxa"/>
+            <w:tcBorders>
+              <w:top w:val="single" w:sz="4" w:space="0" w:color="00000A"/>
+              <w:left w:val="single" w:sz="4" w:space="0" w:color="00000A"/>
+              <w:bottom w:val="single" w:sz="4" w:space="0" w:color="00000A"/>
+              <w:right w:val="single" w:sz="4" w:space="0" w:color="00000A"/>
+              <w:insideH w:val="single" w:sz="4" w:space="0" w:color="00000A"/>
+              <w:insideV w:val="single" w:sz="4" w:space="0" w:color="00000A"/>
+            </w:tcBorders>
+            <w:shd w:fill="auto" w:val="clear"/>
+            <w:tcMar>
+              <w:left w:w="55" w:type="dxa"/>
+            </w:tcMar>
+            <w:vAlign w:val="center"/>
+          </w:tcPr>
+          <w:p>
+            <w:pPr>
+              <w:pStyle w:val="Normal"/>
+              <w:rPr>
+                <w:sz w:val="26"/>
+                <w:b/>
+                <w:sz w:val="26"/>
+                <w:b/>
+                <w:szCs w:val="26"/>
+                <w:bCs/>
+                <w:rFonts w:ascii="Times New Roman" w:hAnsi="Times New Roman" w:eastAsia="Times New Roman" w:cs="Times New Roman"/>
+                <w:color w:val="00000A"/>
+                <w:lang w:val="fr-FR" w:eastAsia="ar-SA" w:bidi="ar-SA"/>
+              </w:rPr>
+            </w:pPr>
+            <w:r>
+              <w:rPr>
+                <w:b/>
+                <w:bCs/>
+                <w:sz w:val="26"/>
+                <w:szCs w:val="26"/>
+              </w:rPr>
+              <w:t xml:space="preserve">Administration Systèmes</w:t>
+            </w:r>
+            <w:r/>
+          </w:p>
+        </w:tc>
+        <w:tc>
+          <w:tcPr>
+            <w:tcW w:w="1560" w:type="dxa"/>
+            <w:tcBorders>
+              <w:top w:val="single" w:sz="4" w:space="0" w:color="00000A"/>
+              <w:left w:val="single" w:sz="4" w:space="0" w:color="00000A"/>
+              <w:bottom w:val="single" w:sz="4" w:space="0" w:color="00000A"/>
+              <w:right w:val="single" w:sz="4" w:space="0" w:color="00000A"/>
+              <w:insideH w:val="single" w:sz="4" w:space="0" w:color="00000A"/>
+              <w:insideV w:val="single" w:sz="4" w:space="0" w:color="00000A"/>
+            </w:tcBorders>
+            <w:shd w:fill="auto" w:val="clear"/>
+            <w:tcMar>
+              <w:left w:w="55" w:type="dxa"/>
+            </w:tcMar>
+            <w:vAlign w:val="center"/>
+          </w:tcPr>
+          <w:p>
+            <w:pPr>
+              <w:pStyle w:val="Normal"/>
+              <w:jc w:val="center"/>
+            </w:pPr>
+            <w:r>
+              <w:rPr>
+                <w:bCs/>
+                <w:lang w:eastAsia="fr-CA"/>
+              </w:rPr>
+              <w:t xml:space="preserve">32</w:t>
+            </w:r>
+            <w:r/>
+          </w:p>
+        </w:tc>
+        <w:tc>
+          <w:tcPr>
+            <w:tcW w:w="849" w:type="dxa"/>
+            <w:tcBorders>
+              <w:top w:val="single" w:sz="4" w:space="0" w:color="00000A"/>
+              <w:left w:val="single" w:sz="4" w:space="0" w:color="00000A"/>
+              <w:bottom w:val="single" w:sz="4" w:space="0" w:color="00000A"/>
+              <w:right w:val="single" w:sz="4" w:space="0" w:color="00000A"/>
+              <w:insideH w:val="single" w:sz="4" w:space="0" w:color="00000A"/>
+              <w:insideV w:val="single" w:sz="4" w:space="0" w:color="00000A"/>
+            </w:tcBorders>
+            <w:shd w:fill="auto" w:val="clear"/>
+            <w:tcMar>
+              <w:left w:w="55" w:type="dxa"/>
+            </w:tcMar>
+            <w:vAlign w:val="center"/>
+          </w:tcPr>
+          <w:p>
+            <w:pPr>
+              <w:pStyle w:val="Normal"/>
+              <w:jc w:val="center"/>
+            </w:pPr>
+            <w:r>
+              <w:rPr>
+                <w:bCs/>
+                <w:lang w:eastAsia="fr-CA"/>
+              </w:rPr>
+              <w:t xml:space="preserve">0</w:t>
+            </w:r>
+            <w:r/>
+          </w:p>
+        </w:tc>
+        <w:tc>
+          <w:tcPr>
+            <w:tcW w:w="1138" w:type="dxa"/>
+            <w:tcBorders>
+              <w:top w:val="single" w:sz="4" w:space="0" w:color="00000A"/>
+              <w:left w:val="single" w:sz="4" w:space="0" w:color="00000A"/>
+              <w:bottom w:val="single" w:sz="4" w:space="0" w:color="00000A"/>
+              <w:right w:val="single" w:sz="4" w:space="0" w:color="00000A"/>
+              <w:insideH w:val="single" w:sz="4" w:space="0" w:color="00000A"/>
+              <w:insideV w:val="single" w:sz="4" w:space="0" w:color="00000A"/>
+            </w:tcBorders>
+            <w:shd w:fill="auto" w:val="clear"/>
+            <w:tcMar>
+              <w:left w:w="55" w:type="dxa"/>
+            </w:tcMar>
+            <w:vAlign w:val="center"/>
+          </w:tcPr>
+          <w:p>
+            <w:pPr>
+              <w:pStyle w:val="Normal"/>
+              <w:jc w:val="center"/>
+            </w:pPr>
+            <w:r>
+              <w:rPr>
+                <w:bCs/>
+                <w:lang w:eastAsia="fr-CA"/>
+              </w:rPr>
+              <w:t xml:space="preserve">33</w:t>
+            </w:r>
+            <w:r/>
+          </w:p>
+        </w:tc>
+      </w:tr>
+      <w:tr>
+        <w:trPr/>
+        <w:tc>
+          <w:tcPr>
+            <w:tcW w:w="5846" w:type="dxa"/>
+            <w:tcBorders>
+              <w:top w:val="single" w:sz="4" w:space="0" w:color="00000A"/>
+              <w:left w:val="single" w:sz="4" w:space="0" w:color="00000A"/>
+              <w:bottom w:val="single" w:sz="4" w:space="0" w:color="00000A"/>
+              <w:right w:val="single" w:sz="4" w:space="0" w:color="00000A"/>
+              <w:insideH w:val="single" w:sz="4" w:space="0" w:color="00000A"/>
+              <w:insideV w:val="single" w:sz="4" w:space="0" w:color="00000A"/>
+            </w:tcBorders>
+            <w:shd w:fill="auto" w:val="clear"/>
+            <w:tcMar>
+              <w:left w:w="55" w:type="dxa"/>
+            </w:tcMar>
+            <w:vAlign w:val="center"/>
+          </w:tcPr>
+          <w:p>
+            <w:pPr>
+              <w:pStyle w:val="Normal"/>
+              <w:jc w:val="both"/>
+            </w:pPr>
+            <w:r>
+              <w:rPr>
+                <w:rFonts w:eastAsia="Times New Roman" w:cs="Times New Roman"/>
+                <w:b/>
+                <w:bCs/>
+                <w:i w:val="false"/>
+                <w:iCs w:val="false"/>
+                <w:color w:val="00000A"/>
+                <w:sz w:val="28"/>
+                <w:szCs w:val="28"/>
+                <w:lang w:val="fr-FR" w:eastAsia="fr-CA" w:bidi="ar-SA"/>
+              </w:rPr>
+              <w:t>T</w:t>
+            </w:r>
+            <w:r>
+              <w:rPr>
+                <w:rFonts w:eastAsia="Times New Roman" w:cs="Times New Roman"/>
+                <w:b/>
+                <w:bCs/>
+                <w:i w:val="false"/>
+                <w:iCs w:val="false"/>
+                <w:color w:val="00000A"/>
+                <w:sz w:val="28"/>
+                <w:szCs w:val="28"/>
+                <w:lang w:val="fr-FR" w:eastAsia="fr-CA" w:bidi="ar-SA"/>
+              </w:rPr>
+              <w:t>otal</w:t>
+            </w:r>
+            <w:r>
+              <w:rPr>
+                <w:rFonts w:eastAsia="Times New Roman" w:cs="Times New Roman"/>
+                <w:b/>
+                <w:bCs/>
+                <w:i/>
+                <w:iCs/>
+                <w:color w:val="00000A"/>
+                <w:sz w:val="30"/>
+                <w:szCs w:val="30"/>
+                <w:lang w:val="fr-FR" w:eastAsia="fr-CA" w:bidi="ar-SA"/>
+              </w:rPr>
+              <w:t xml:space="preserve"> </w:t>
+            </w:r>
+            <w:r/>
+          </w:p>
+        </w:tc>
+        <w:tc>
+          <w:tcPr>
+            <w:tcW w:w="1560" w:type="dxa"/>
+            <w:tcBorders>
+              <w:top w:val="single" w:sz="4" w:space="0" w:color="00000A"/>
+              <w:left w:val="single" w:sz="4" w:space="0" w:color="00000A"/>
+              <w:bottom w:val="single" w:sz="4" w:space="0" w:color="00000A"/>
+              <w:right w:val="single" w:sz="4" w:space="0" w:color="00000A"/>
+              <w:insideH w:val="single" w:sz="4" w:space="0" w:color="00000A"/>
+              <w:insideV w:val="single" w:sz="4" w:space="0" w:color="00000A"/>
+            </w:tcBorders>
+            <w:shd w:fill="auto" w:val="clear"/>
+            <w:tcMar>
+              <w:left w:w="55" w:type="dxa"/>
+            </w:tcMar>
+            <w:vAlign w:val="center"/>
+          </w:tcPr>
+          <w:p>
+            <w:pPr>
+              <w:pStyle w:val="Normal"/>
+              <w:jc w:val="center"/>
+              <w:rPr>
+                <w:sz w:val="28"/>
+                <w:b/>
+                <w:sz w:val="28"/>
+                <w:b/>
+                <w:szCs w:val="28"/>
+                <w:bCs/>
+                <w:rFonts w:ascii="Times New Roman" w:hAnsi="Times New Roman" w:eastAsia="Times New Roman" w:cs="Times New Roman"/>
+                <w:color w:val="00000A"/>
+                <w:lang w:val="fr-FR" w:eastAsia="fr-CA" w:bidi="ar-SA"/>
+              </w:rPr>
+            </w:pPr>
+            <w:r>
+              <w:rPr>
+                <w:rFonts w:eastAsia="Times New Roman" w:cs="Times New Roman"/>
+                <w:b/>
+                <w:bCs/>
+                <w:color w:val="00000A"/>
+                <w:sz w:val="28"/>
+                <w:szCs w:val="28"/>
+                <w:lang w:val="fr-FR" w:eastAsia="fr-CA" w:bidi="ar-SA"/>
+              </w:rPr>
+              <w:t xml:space="preserve">62</w:t>
+            </w:r>
+            <w:r/>
+          </w:p>
+        </w:tc>
+        <w:tc>
+          <w:tcPr>
+            <w:tcW w:w="849" w:type="dxa"/>
+            <w:tcBorders>
+              <w:top w:val="single" w:sz="4" w:space="0" w:color="00000A"/>
+              <w:left w:val="single" w:sz="4" w:space="0" w:color="00000A"/>
+              <w:bottom w:val="single" w:sz="4" w:space="0" w:color="00000A"/>
+              <w:right w:val="single" w:sz="4" w:space="0" w:color="00000A"/>
+              <w:insideH w:val="single" w:sz="4" w:space="0" w:color="00000A"/>
+              <w:insideV w:val="single" w:sz="4" w:space="0" w:color="00000A"/>
+            </w:tcBorders>
+            <w:shd w:fill="auto" w:val="clear"/>
+            <w:tcMar>
+              <w:left w:w="55" w:type="dxa"/>
+            </w:tcMar>
+            <w:vAlign w:val="center"/>
+          </w:tcPr>
+          <w:p>
+            <w:pPr>
+              <w:pStyle w:val="Normal"/>
+              <w:jc w:val="center"/>
+            </w:pPr>
+            <w:r>
+              <w:rPr>
                 <w:b/>
                 <w:bCs/>
                 <w:sz w:val="28"/>
                 <w:szCs w:val="28"/>
                 <w:lang w:eastAsia="fr-CA"/>
               </w:rPr>
-              <w:t xml:space="preserve">0</w:t>
+              <w:t xml:space="preserve">15</w:t>
+            </w:r>
+            <w:r/>
+          </w:p>
+        </w:tc>
+        <w:tc>
+          <w:tcPr>
+            <w:tcW w:w="1138" w:type="dxa"/>
+            <w:tcBorders>
+              <w:top w:val="single" w:sz="4" w:space="0" w:color="00000A"/>
+              <w:left w:val="single" w:sz="4" w:space="0" w:color="00000A"/>
+              <w:bottom w:val="single" w:sz="4" w:space="0" w:color="00000A"/>
+              <w:right w:val="single" w:sz="4" w:space="0" w:color="00000A"/>
+              <w:insideH w:val="single" w:sz="4" w:space="0" w:color="00000A"/>
+              <w:insideV w:val="single" w:sz="4" w:space="0" w:color="00000A"/>
+            </w:tcBorders>
+            <w:shd w:fill="auto" w:val="clear"/>
+            <w:tcMar>
+              <w:left w:w="55" w:type="dxa"/>
+            </w:tcMar>
+            <w:vAlign w:val="center"/>
+          </w:tcPr>
+          <w:p>
+            <w:pPr>
+              <w:pStyle w:val="Normal"/>
+              <w:jc w:val="center"/>
+            </w:pPr>
+            <w:r>
+              <w:rPr>
+                <w:b/>
+                <w:bCs/>
+                <w:sz w:val="28"/>
+                <w:szCs w:val="28"/>
+                <w:lang w:eastAsia="fr-CA"/>
+              </w:rPr>
+              <w:t xml:space="preserve">53</w:t>
             </w:r>
             <w:r/>
           </w:p>
@@ -2456,7 +2750,7 @@
                 <w:u w:val="single"/>
                 <w:lang w:val="fr-FR" w:eastAsia="fr-CA" w:bidi="ar-SA"/>
               </w:rPr>
-              <w:t xml:space="preserve">0</w:t>
+              <w:t xml:space="preserve">130</w:t>
             </w:r>
             <w:r/>
           </w:p>
@@ -2914,7 +3208,9 @@
         </w:tc>
       </w:tr>
       <w:tr>
-        <w:trPr/>
+        <w:trPr>
+          <w:trHeight w:val="656" w:hRule="atLeast"/>
+        </w:trPr>
         <w:tc>
           <w:tcPr>
             <w:tcW w:w="4850" w:type="dxa"/>
@@ -2935,17 +3231,6 @@
           <w:p>
             <w:pPr>
               <w:pStyle w:val="Normal"/>
-              <w:rPr>
-                <w:sz w:val="28"/>
-                <w:b/>
-                <w:sz w:val="28"/>
-                <w:b/>
-                <w:szCs w:val="28"/>
-                <w:bCs/>
-                <w:rFonts w:ascii="Times New Roman" w:hAnsi="Times New Roman" w:eastAsia="Times New Roman" w:cs="Times New Roman"/>
-                <w:color w:val="00000A"/>
-                <w:lang w:val="fr-FR" w:eastAsia="fr-CA" w:bidi="ar-SA"/>
-              </w:rPr>
             </w:pPr>
             <w:r>
               <w:rPr>
@@ -2953,11 +3238,11 @@
                 <w:b/>
                 <w:bCs/>
                 <w:color w:val="00000A"/>
-                <w:sz w:val="28"/>
-                <w:szCs w:val="28"/>
-                <w:lang w:val="fr-FR" w:eastAsia="fr-CA" w:bidi="ar-SA"/>
-              </w:rPr>
-              <w:t>Total</w:t>
+                <w:sz w:val="26"/>
+                <w:szCs w:val="26"/>
+                <w:lang w:val="fr-FR" w:eastAsia="fr-CA" w:bidi="ar-SA"/>
+              </w:rPr>
+              <w:t xml:space="preserve">instalation de debien</w:t>
             </w:r>
             <w:r/>
           </w:p>
@@ -2965,186 +3250,6 @@
         <w:tc>
           <w:tcPr>
             <w:tcW w:w="1060" w:type="dxa"/>
-            <w:tcBorders>
-              <w:top w:val="single" w:sz="4" w:space="0" w:color="00000A"/>
-              <w:left w:val="single" w:sz="4" w:space="0" w:color="00000A"/>
-              <w:bottom w:val="single" w:sz="4" w:space="0" w:color="00000A"/>
-              <w:insideH w:val="single" w:sz="4" w:space="0" w:color="00000A"/>
-            </w:tcBorders>
-            <w:shd w:fill="auto" w:val="clear"/>
-            <w:tcMar>
-              <w:left w:w="55" w:type="dxa"/>
-            </w:tcMar>
-            <w:vAlign w:val="center"/>
-          </w:tcPr>
-          <w:p>
-            <w:pPr>
-              <w:pStyle w:val="Normal"/>
-              <w:jc w:val="center"/>
-              <w:rPr>
-                <w:sz w:val="24"/>
-                <w:sz w:val="24"/>
-                <w:szCs w:val="24"/>
-                <w:bCs/>
-                <w:rFonts w:ascii="Times New Roman" w:hAnsi="Times New Roman" w:eastAsia="Times New Roman" w:cs="Times New Roman"/>
-                <w:color w:val="00000A"/>
-                <w:lang w:val="fr-FR" w:eastAsia="fr-CA" w:bidi="ar-SA"/>
-              </w:rPr>
-            </w:pPr>
-            <w:r>
-              <w:rPr>
-                <w:rFonts w:eastAsia="Times New Roman" w:cs="Times New Roman"/>
-                <w:b/>
-                <w:bCs/>
-                <w:color w:val="00000A"/>
-                <w:sz w:val="28"/>
-                <w:szCs w:val="28"/>
-                <w:lang w:val="fr-FR" w:eastAsia="fr-CA" w:bidi="ar-SA"/>
-              </w:rPr>
-              <w:t xml:space="preserve">0</w:t>
-            </w:r>
-            <w:r/>
-          </w:p>
-        </w:tc>
-        <w:tc>
-          <w:tcPr>
-            <w:tcW w:w="1242" w:type="dxa"/>
-            <w:tcBorders>
-              <w:top w:val="single" w:sz="4" w:space="0" w:color="00000A"/>
-              <w:bottom w:val="single" w:sz="4" w:space="0" w:color="00000A"/>
-              <w:insideH w:val="single" w:sz="4" w:space="0" w:color="00000A"/>
-            </w:tcBorders>
-            <w:shd w:fill="auto" w:val="clear"/>
-            <w:tcMar>
-              <w:left w:w="60" w:type="dxa"/>
-            </w:tcMar>
-            <w:vAlign w:val="center"/>
-          </w:tcPr>
-          <w:p>
-            <w:pPr>
-              <w:pStyle w:val="Normal"/>
-              <w:jc w:val="center"/>
-              <w:rPr>
-                <w:sz w:val="24"/>
-                <w:sz w:val="24"/>
-                <w:szCs w:val="24"/>
-                <w:bCs/>
-                <w:rFonts w:ascii="Times New Roman" w:hAnsi="Times New Roman" w:eastAsia="Times New Roman" w:cs="Times New Roman"/>
-                <w:color w:val="00000A"/>
-                <w:lang w:val="fr-FR" w:eastAsia="fr-CA" w:bidi="ar-SA"/>
-              </w:rPr>
-            </w:pPr>
-            <w:r>
-              <w:rPr>
-                <w:rFonts w:eastAsia="Times New Roman" w:cs="Times New Roman"/>
-                <w:b/>
-                <w:bCs/>
-                <w:color w:val="00000A"/>
-                <w:sz w:val="28"/>
-                <w:szCs w:val="28"/>
-                <w:lang w:val="fr-FR" w:eastAsia="fr-CA" w:bidi="ar-SA"/>
-              </w:rPr>
-              <w:t xml:space="preserve">0</w:t>
-            </w:r>
-            <w:r/>
-          </w:p>
-        </w:tc>
-        <w:tc>
-          <w:tcPr>
-            <w:tcW w:w="883" w:type="dxa"/>
-            <w:tcBorders>
-              <w:top w:val="single" w:sz="4" w:space="0" w:color="00000A"/>
-              <w:bottom w:val="single" w:sz="4" w:space="0" w:color="00000A"/>
-              <w:insideH w:val="single" w:sz="4" w:space="0" w:color="00000A"/>
-            </w:tcBorders>
-            <w:shd w:fill="auto" w:val="clear"/>
-            <w:tcMar>
-              <w:left w:w="60" w:type="dxa"/>
-            </w:tcMar>
-            <w:vAlign w:val="center"/>
-          </w:tcPr>
-          <w:p>
-            <w:pPr>
-              <w:pStyle w:val="Normal"/>
-              <w:jc w:val="center"/>
-              <w:rPr>
-                <w:sz w:val="24"/>
-                <w:sz w:val="24"/>
-                <w:szCs w:val="24"/>
-                <w:bCs/>
-                <w:rFonts w:ascii="Times New Roman" w:hAnsi="Times New Roman" w:eastAsia="Times New Roman" w:cs="Times New Roman"/>
-                <w:color w:val="00000A"/>
-                <w:lang w:val="fr-FR" w:eastAsia="fr-CA" w:bidi="ar-SA"/>
-              </w:rPr>
-            </w:pPr>
-            <w:r>
-              <w:rPr>
-                <w:rFonts w:eastAsia="Times New Roman" w:cs="Times New Roman"/>
-                <w:b/>
-                <w:bCs/>
-                <w:color w:val="00000A"/>
-                <w:sz w:val="28"/>
-                <w:szCs w:val="28"/>
-                <w:lang w:val="fr-FR" w:eastAsia="fr-CA" w:bidi="ar-SA"/>
-              </w:rPr>
-              <w:t xml:space="preserve">0</w:t>
-            </w:r>
-            <w:r/>
-          </w:p>
-        </w:tc>
-        <w:tc>
-          <w:tcPr>
-            <w:tcW w:w="1037" w:type="dxa"/>
-            <w:tcBorders>
-              <w:top w:val="single" w:sz="4" w:space="0" w:color="00000A"/>
-              <w:bottom w:val="single" w:sz="4" w:space="0" w:color="00000A"/>
-              <w:right w:val="single" w:sz="4" w:space="0" w:color="00000A"/>
-              <w:insideH w:val="single" w:sz="4" w:space="0" w:color="00000A"/>
-              <w:insideV w:val="single" w:sz="4" w:space="0" w:color="00000A"/>
-            </w:tcBorders>
-            <w:shd w:fill="auto" w:val="clear"/>
-            <w:tcMar>
-              <w:left w:w="60" w:type="dxa"/>
-            </w:tcMar>
-            <w:vAlign w:val="center"/>
-          </w:tcPr>
-          <w:p>
-            <w:pPr>
-              <w:pStyle w:val="Normal"/>
-              <w:jc w:val="center"/>
-              <w:rPr>
-                <w:sz w:val="24"/>
-                <w:sz w:val="24"/>
-                <w:szCs w:val="24"/>
-                <w:bCs/>
-                <w:rFonts w:ascii="Times New Roman" w:hAnsi="Times New Roman" w:eastAsia="Times New Roman" w:cs="Times New Roman"/>
-                <w:color w:val="00000A"/>
-                <w:lang w:val="fr-FR" w:eastAsia="fr-CA" w:bidi="ar-SA"/>
-              </w:rPr>
-            </w:pPr>
-            <w:r>
-              <w:rPr>
-                <w:rFonts w:eastAsia="Times New Roman" w:cs="Times New Roman"/>
-                <w:b/>
-                <w:bCs/>
-                <w:color w:val="00000A"/>
-                <w:sz w:val="28"/>
-                <w:szCs w:val="28"/>
-                <w:lang w:val="fr-FR" w:eastAsia="fr-CA" w:bidi="ar-SA"/>
-              </w:rPr>
-              <w:t xml:space="preserve">0</w:t>
-            </w:r>
-            <w:r/>
-          </w:p>
-        </w:tc>
-      </w:tr>
-      <w:tr>
-        <w:trPr>
-          <w:cantSplit w:val="true"/>
-        </w:trPr>
-        <w:tc>
-          <w:tcPr>
-            <w:tcW w:w="4850" w:type="dxa"/>
             <w:tcBorders>
               <w:top w:val="single" w:sz="8" w:space="0" w:color="00000A"/>
               <w:left w:val="single" w:sz="8" w:space="0" w:color="00000A"/>
@@ -3162,6 +3267,1091 @@
           <w:p>
             <w:pPr>
               <w:pStyle w:val="Normal"/>
+              <w:jc w:val="center"/>
+              <w:rPr>
+                <w:sz w:val="24"/>
+                <w:sz w:val="24"/>
+                <w:szCs w:val="24"/>
+                <w:bCs/>
+                <w:rFonts w:ascii="Times New Roman" w:hAnsi="Times New Roman" w:eastAsia="Times New Roman" w:cs="Times New Roman"/>
+                <w:color w:val="00000A"/>
+                <w:lang w:val="fr-FR" w:eastAsia="fr-CA" w:bidi="ar-SA"/>
+              </w:rPr>
+            </w:pPr>
+            <w:r>
+              <w:rPr>
+                <w:rFonts w:eastAsia="Times New Roman" w:cs="Times New Roman"/>
+                <w:bCs/>
+                <w:color w:val="00000A"/>
+                <w:sz w:val="24"/>
+                <w:szCs w:val="24"/>
+                <w:lang w:val="fr-FR" w:eastAsia="fr-CA" w:bidi="ar-SA"/>
+              </w:rPr>
+              <w:t xml:space="preserve">15</w:t>
+            </w:r>
+            <w:r/>
+          </w:p>
+        </w:tc>
+        <w:tc>
+          <w:tcPr>
+            <w:tcW w:w="1242" w:type="dxa"/>
+            <w:tcBorders>
+              <w:top w:val="single" w:sz="8" w:space="0" w:color="00000A"/>
+              <w:left w:val="single" w:sz="8" w:space="0" w:color="00000A"/>
+              <w:bottom w:val="single" w:sz="8" w:space="0" w:color="00000A"/>
+              <w:right w:val="single" w:sz="8" w:space="0" w:color="00000A"/>
+              <w:insideH w:val="single" w:sz="8" w:space="0" w:color="00000A"/>
+              <w:insideV w:val="single" w:sz="8" w:space="0" w:color="00000A"/>
+            </w:tcBorders>
+            <w:shd w:fill="auto" w:val="clear"/>
+            <w:tcMar>
+              <w:left w:w="39" w:type="dxa"/>
+            </w:tcMar>
+            <w:vAlign w:val="center"/>
+          </w:tcPr>
+          <w:p>
+            <w:pPr>
+              <w:pStyle w:val="Normal"/>
+              <w:jc w:val="center"/>
+              <w:rPr>
+                <w:sz w:val="24"/>
+                <w:sz w:val="24"/>
+                <w:szCs w:val="24"/>
+                <w:bCs/>
+                <w:rFonts w:ascii="Times New Roman" w:hAnsi="Times New Roman" w:eastAsia="Times New Roman" w:cs="Times New Roman"/>
+                <w:color w:val="00000A"/>
+                <w:lang w:val="fr-FR" w:eastAsia="fr-CA" w:bidi="ar-SA"/>
+              </w:rPr>
+            </w:pPr>
+            <w:r>
+              <w:rPr>
+                <w:rFonts w:eastAsia="Times New Roman" w:cs="Times New Roman"/>
+                <w:bCs/>
+                <w:color w:val="00000A"/>
+                <w:sz w:val="24"/>
+                <w:szCs w:val="24"/>
+                <w:lang w:val="fr-FR" w:eastAsia="fr-CA" w:bidi="ar-SA"/>
+              </w:rPr>
+              <w:t xml:space="preserve">5</w:t>
+            </w:r>
+            <w:r/>
+          </w:p>
+        </w:tc>
+        <w:tc>
+          <w:tcPr>
+            <w:tcW w:w="883" w:type="dxa"/>
+            <w:tcBorders>
+              <w:top w:val="single" w:sz="8" w:space="0" w:color="00000A"/>
+              <w:left w:val="single" w:sz="8" w:space="0" w:color="00000A"/>
+              <w:bottom w:val="single" w:sz="8" w:space="0" w:color="00000A"/>
+              <w:right w:val="single" w:sz="8" w:space="0" w:color="00000A"/>
+              <w:insideH w:val="single" w:sz="8" w:space="0" w:color="00000A"/>
+              <w:insideV w:val="single" w:sz="8" w:space="0" w:color="00000A"/>
+            </w:tcBorders>
+            <w:shd w:fill="auto" w:val="clear"/>
+            <w:tcMar>
+              <w:left w:w="39" w:type="dxa"/>
+            </w:tcMar>
+            <w:vAlign w:val="center"/>
+          </w:tcPr>
+          <w:p>
+            <w:pPr>
+              <w:pStyle w:val="Normal"/>
+              <w:jc w:val="center"/>
+              <w:rPr>
+                <w:sz w:val="24"/>
+                <w:sz w:val="24"/>
+                <w:szCs w:val="24"/>
+                <w:bCs/>
+                <w:rFonts w:ascii="Times New Roman" w:hAnsi="Times New Roman" w:eastAsia="Times New Roman" w:cs="Times New Roman"/>
+                <w:color w:val="00000A"/>
+                <w:lang w:val="fr-FR" w:eastAsia="fr-CA" w:bidi="ar-SA"/>
+              </w:rPr>
+            </w:pPr>
+            <w:r>
+              <w:rPr>
+                <w:rFonts w:eastAsia="Times New Roman" w:cs="Times New Roman"/>
+                <w:bCs/>
+                <w:color w:val="00000A"/>
+                <w:sz w:val="24"/>
+                <w:szCs w:val="24"/>
+                <w:lang w:val="fr-FR" w:eastAsia="fr-CA" w:bidi="ar-SA"/>
+              </w:rPr>
+              <w:t xml:space="preserve">20</w:t>
+            </w:r>
+            <w:r/>
+          </w:p>
+        </w:tc>
+        <w:tc>
+          <w:tcPr>
+            <w:tcW w:w="1037" w:type="dxa"/>
+            <w:tcBorders>
+              <w:top w:val="single" w:sz="8" w:space="0" w:color="00000A"/>
+              <w:left w:val="single" w:sz="8" w:space="0" w:color="00000A"/>
+              <w:bottom w:val="single" w:sz="8" w:space="0" w:color="00000A"/>
+              <w:right w:val="single" w:sz="8" w:space="0" w:color="00000A"/>
+              <w:insideH w:val="single" w:sz="8" w:space="0" w:color="00000A"/>
+              <w:insideV w:val="single" w:sz="8" w:space="0" w:color="00000A"/>
+            </w:tcBorders>
+            <w:shd w:fill="auto" w:val="clear"/>
+            <w:tcMar>
+              <w:left w:w="39" w:type="dxa"/>
+            </w:tcMar>
+            <w:vAlign w:val="center"/>
+          </w:tcPr>
+          <w:p>
+            <w:pPr>
+              <w:pStyle w:val="Normal"/>
+              <w:jc w:val="center"/>
+            </w:pPr>
+            <w:r>
+              <w:rPr>
+                <w:rFonts w:eastAsia="Times New Roman" w:cs="Times New Roman"/>
+                <w:bCs/>
+                <w:color w:val="00000A"/>
+                <w:sz w:val="24"/>
+                <w:szCs w:val="24"/>
+                <w:lang w:val="fr-FR" w:eastAsia="fr-CA" w:bidi="ar-SA"/>
+              </w:rPr>
+              <w:t xml:space="preserve">0</w:t>
+            </w:r>
+            <w:r>
+              <w:rPr>
+                <w:rFonts w:eastAsia="Times New Roman" w:cs="Times New Roman"/>
+                <w:b/>
+                <w:bCs/>
+                <w:color w:val="00000A"/>
+                <w:sz w:val="22"/>
+                <w:szCs w:val="22"/>
+                <w:lang w:val="fr-FR" w:eastAsia="fr-CA" w:bidi="ar-SA"/>
+              </w:rPr>
+              <w:t xml:space="preserve"/>
+            </w:r>
+            <w:r/>
+          </w:p>
+        </w:tc>
+      </w:tr>
+      <w:tr>
+        <w:trPr>
+          <w:trHeight w:val="656" w:hRule="atLeast"/>
+        </w:trPr>
+        <w:tc>
+          <w:tcPr>
+            <w:tcW w:w="4850" w:type="dxa"/>
+            <w:tcBorders>
+              <w:top w:val="single" w:sz="8" w:space="0" w:color="00000A"/>
+              <w:left w:val="single" w:sz="8" w:space="0" w:color="00000A"/>
+              <w:bottom w:val="single" w:sz="8" w:space="0" w:color="00000A"/>
+              <w:right w:val="single" w:sz="8" w:space="0" w:color="00000A"/>
+              <w:insideH w:val="single" w:sz="8" w:space="0" w:color="00000A"/>
+              <w:insideV w:val="single" w:sz="8" w:space="0" w:color="00000A"/>
+            </w:tcBorders>
+            <w:shd w:fill="auto" w:val="clear"/>
+            <w:tcMar>
+              <w:left w:w="39" w:type="dxa"/>
+            </w:tcMar>
+            <w:vAlign w:val="center"/>
+          </w:tcPr>
+          <w:p>
+            <w:pPr>
+              <w:pStyle w:val="Normal"/>
+            </w:pPr>
+            <w:r>
+              <w:rPr>
+                <w:rFonts w:eastAsia="Times New Roman" w:cs="Times New Roman"/>
+                <w:b/>
+                <w:bCs/>
+                <w:color w:val="00000A"/>
+                <w:sz w:val="26"/>
+                <w:szCs w:val="26"/>
+                <w:lang w:val="fr-FR" w:eastAsia="fr-CA" w:bidi="ar-SA"/>
+              </w:rPr>
+              <w:t xml:space="preserve">creation des script</w:t>
+            </w:r>
+            <w:r/>
+          </w:p>
+        </w:tc>
+        <w:tc>
+          <w:tcPr>
+            <w:tcW w:w="1060" w:type="dxa"/>
+            <w:tcBorders>
+              <w:top w:val="single" w:sz="8" w:space="0" w:color="00000A"/>
+              <w:left w:val="single" w:sz="8" w:space="0" w:color="00000A"/>
+              <w:bottom w:val="single" w:sz="8" w:space="0" w:color="00000A"/>
+              <w:right w:val="single" w:sz="8" w:space="0" w:color="00000A"/>
+              <w:insideH w:val="single" w:sz="8" w:space="0" w:color="00000A"/>
+              <w:insideV w:val="single" w:sz="8" w:space="0" w:color="00000A"/>
+            </w:tcBorders>
+            <w:shd w:fill="auto" w:val="clear"/>
+            <w:tcMar>
+              <w:left w:w="39" w:type="dxa"/>
+            </w:tcMar>
+            <w:vAlign w:val="center"/>
+          </w:tcPr>
+          <w:p>
+            <w:pPr>
+              <w:pStyle w:val="Normal"/>
+              <w:jc w:val="center"/>
+              <w:rPr>
+                <w:sz w:val="24"/>
+                <w:sz w:val="24"/>
+                <w:szCs w:val="24"/>
+                <w:bCs/>
+                <w:rFonts w:ascii="Times New Roman" w:hAnsi="Times New Roman" w:eastAsia="Times New Roman" w:cs="Times New Roman"/>
+                <w:color w:val="00000A"/>
+                <w:lang w:val="fr-FR" w:eastAsia="fr-CA" w:bidi="ar-SA"/>
+              </w:rPr>
+            </w:pPr>
+            <w:r>
+              <w:rPr>
+                <w:rFonts w:eastAsia="Times New Roman" w:cs="Times New Roman"/>
+                <w:bCs/>
+                <w:color w:val="00000A"/>
+                <w:sz w:val="24"/>
+                <w:szCs w:val="24"/>
+                <w:lang w:val="fr-FR" w:eastAsia="fr-CA" w:bidi="ar-SA"/>
+              </w:rPr>
+              <w:t xml:space="preserve">10</w:t>
+            </w:r>
+            <w:r/>
+          </w:p>
+        </w:tc>
+        <w:tc>
+          <w:tcPr>
+            <w:tcW w:w="1242" w:type="dxa"/>
+            <w:tcBorders>
+              <w:top w:val="single" w:sz="8" w:space="0" w:color="00000A"/>
+              <w:left w:val="single" w:sz="8" w:space="0" w:color="00000A"/>
+              <w:bottom w:val="single" w:sz="8" w:space="0" w:color="00000A"/>
+              <w:right w:val="single" w:sz="8" w:space="0" w:color="00000A"/>
+              <w:insideH w:val="single" w:sz="8" w:space="0" w:color="00000A"/>
+              <w:insideV w:val="single" w:sz="8" w:space="0" w:color="00000A"/>
+            </w:tcBorders>
+            <w:shd w:fill="auto" w:val="clear"/>
+            <w:tcMar>
+              <w:left w:w="39" w:type="dxa"/>
+            </w:tcMar>
+            <w:vAlign w:val="center"/>
+          </w:tcPr>
+          <w:p>
+            <w:pPr>
+              <w:pStyle w:val="Normal"/>
+              <w:jc w:val="center"/>
+              <w:rPr>
+                <w:sz w:val="24"/>
+                <w:sz w:val="24"/>
+                <w:szCs w:val="24"/>
+                <w:bCs/>
+                <w:rFonts w:ascii="Times New Roman" w:hAnsi="Times New Roman" w:eastAsia="Times New Roman" w:cs="Times New Roman"/>
+                <w:color w:val="00000A"/>
+                <w:lang w:val="fr-FR" w:eastAsia="fr-CA" w:bidi="ar-SA"/>
+              </w:rPr>
+            </w:pPr>
+            <w:r>
+              <w:rPr>
+                <w:rFonts w:eastAsia="Times New Roman" w:cs="Times New Roman"/>
+                <w:bCs/>
+                <w:color w:val="00000A"/>
+                <w:sz w:val="24"/>
+                <w:szCs w:val="24"/>
+                <w:lang w:val="fr-FR" w:eastAsia="fr-CA" w:bidi="ar-SA"/>
+              </w:rPr>
+              <w:t xml:space="preserve">0</w:t>
+            </w:r>
+            <w:r/>
+          </w:p>
+        </w:tc>
+        <w:tc>
+          <w:tcPr>
+            <w:tcW w:w="883" w:type="dxa"/>
+            <w:tcBorders>
+              <w:top w:val="single" w:sz="8" w:space="0" w:color="00000A"/>
+              <w:left w:val="single" w:sz="8" w:space="0" w:color="00000A"/>
+              <w:bottom w:val="single" w:sz="8" w:space="0" w:color="00000A"/>
+              <w:right w:val="single" w:sz="8" w:space="0" w:color="00000A"/>
+              <w:insideH w:val="single" w:sz="8" w:space="0" w:color="00000A"/>
+              <w:insideV w:val="single" w:sz="8" w:space="0" w:color="00000A"/>
+            </w:tcBorders>
+            <w:shd w:fill="auto" w:val="clear"/>
+            <w:tcMar>
+              <w:left w:w="39" w:type="dxa"/>
+            </w:tcMar>
+            <w:vAlign w:val="center"/>
+          </w:tcPr>
+          <w:p>
+            <w:pPr>
+              <w:pStyle w:val="Normal"/>
+              <w:jc w:val="center"/>
+              <w:rPr>
+                <w:sz w:val="24"/>
+                <w:sz w:val="24"/>
+                <w:szCs w:val="24"/>
+                <w:bCs/>
+                <w:rFonts w:ascii="Times New Roman" w:hAnsi="Times New Roman" w:eastAsia="Times New Roman" w:cs="Times New Roman"/>
+                <w:color w:val="00000A"/>
+                <w:lang w:val="fr-FR" w:eastAsia="fr-CA" w:bidi="ar-SA"/>
+              </w:rPr>
+            </w:pPr>
+            <w:r>
+              <w:rPr>
+                <w:rFonts w:eastAsia="Times New Roman" w:cs="Times New Roman"/>
+                <w:bCs/>
+                <w:color w:val="00000A"/>
+                <w:sz w:val="24"/>
+                <w:szCs w:val="24"/>
+                <w:lang w:val="fr-FR" w:eastAsia="fr-CA" w:bidi="ar-SA"/>
+              </w:rPr>
+              <w:t xml:space="preserve">15</w:t>
+            </w:r>
+            <w:r/>
+          </w:p>
+        </w:tc>
+        <w:tc>
+          <w:tcPr>
+            <w:tcW w:w="1037" w:type="dxa"/>
+            <w:tcBorders>
+              <w:top w:val="single" w:sz="8" w:space="0" w:color="00000A"/>
+              <w:left w:val="single" w:sz="8" w:space="0" w:color="00000A"/>
+              <w:bottom w:val="single" w:sz="8" w:space="0" w:color="00000A"/>
+              <w:right w:val="single" w:sz="8" w:space="0" w:color="00000A"/>
+              <w:insideH w:val="single" w:sz="8" w:space="0" w:color="00000A"/>
+              <w:insideV w:val="single" w:sz="8" w:space="0" w:color="00000A"/>
+            </w:tcBorders>
+            <w:shd w:fill="auto" w:val="clear"/>
+            <w:tcMar>
+              <w:left w:w="39" w:type="dxa"/>
+            </w:tcMar>
+            <w:vAlign w:val="center"/>
+          </w:tcPr>
+          <w:p>
+            <w:pPr>
+              <w:pStyle w:val="Normal"/>
+              <w:jc w:val="center"/>
+            </w:pPr>
+            <w:r>
+              <w:rPr>
+                <w:rFonts w:eastAsia="Times New Roman" w:cs="Times New Roman"/>
+                <w:bCs/>
+                <w:color w:val="00000A"/>
+                <w:sz w:val="24"/>
+                <w:szCs w:val="24"/>
+                <w:lang w:val="fr-FR" w:eastAsia="fr-CA" w:bidi="ar-SA"/>
+              </w:rPr>
+              <w:t xml:space="preserve">0</w:t>
+            </w:r>
+            <w:r>
+              <w:rPr>
+                <w:rFonts w:eastAsia="Times New Roman" w:cs="Times New Roman"/>
+                <w:b/>
+                <w:bCs/>
+                <w:color w:val="00000A"/>
+                <w:sz w:val="22"/>
+                <w:szCs w:val="22"/>
+                <w:lang w:val="fr-FR" w:eastAsia="fr-CA" w:bidi="ar-SA"/>
+              </w:rPr>
+              <w:t xml:space="preserve"/>
+            </w:r>
+            <w:r/>
+          </w:p>
+        </w:tc>
+      </w:tr>
+      <w:tr>
+        <w:trPr>
+          <w:trHeight w:val="656" w:hRule="atLeast"/>
+        </w:trPr>
+        <w:tc>
+          <w:tcPr>
+            <w:tcW w:w="4850" w:type="dxa"/>
+            <w:tcBorders>
+              <w:top w:val="single" w:sz="8" w:space="0" w:color="00000A"/>
+              <w:left w:val="single" w:sz="8" w:space="0" w:color="00000A"/>
+              <w:bottom w:val="single" w:sz="8" w:space="0" w:color="00000A"/>
+              <w:right w:val="single" w:sz="8" w:space="0" w:color="00000A"/>
+              <w:insideH w:val="single" w:sz="8" w:space="0" w:color="00000A"/>
+              <w:insideV w:val="single" w:sz="8" w:space="0" w:color="00000A"/>
+            </w:tcBorders>
+            <w:shd w:fill="auto" w:val="clear"/>
+            <w:tcMar>
+              <w:left w:w="39" w:type="dxa"/>
+            </w:tcMar>
+            <w:vAlign w:val="center"/>
+          </w:tcPr>
+          <w:p>
+            <w:pPr>
+              <w:pStyle w:val="Normal"/>
+            </w:pPr>
+            <w:r>
+              <w:rPr>
+                <w:rFonts w:eastAsia="Times New Roman" w:cs="Times New Roman"/>
+                <w:b/>
+                <w:bCs/>
+                <w:color w:val="00000A"/>
+                <w:sz w:val="26"/>
+                <w:szCs w:val="26"/>
+                <w:lang w:val="fr-FR" w:eastAsia="fr-CA" w:bidi="ar-SA"/>
+              </w:rPr>
+              <w:t xml:space="preserve">Activité pratique 1</w:t>
+            </w:r>
+            <w:r/>
+          </w:p>
+        </w:tc>
+        <w:tc>
+          <w:tcPr>
+            <w:tcW w:w="1060" w:type="dxa"/>
+            <w:tcBorders>
+              <w:top w:val="single" w:sz="8" w:space="0" w:color="00000A"/>
+              <w:left w:val="single" w:sz="8" w:space="0" w:color="00000A"/>
+              <w:bottom w:val="single" w:sz="8" w:space="0" w:color="00000A"/>
+              <w:right w:val="single" w:sz="8" w:space="0" w:color="00000A"/>
+              <w:insideH w:val="single" w:sz="8" w:space="0" w:color="00000A"/>
+              <w:insideV w:val="single" w:sz="8" w:space="0" w:color="00000A"/>
+            </w:tcBorders>
+            <w:shd w:fill="auto" w:val="clear"/>
+            <w:tcMar>
+              <w:left w:w="39" w:type="dxa"/>
+            </w:tcMar>
+            <w:vAlign w:val="center"/>
+          </w:tcPr>
+          <w:p>
+            <w:pPr>
+              <w:pStyle w:val="Normal"/>
+              <w:jc w:val="center"/>
+              <w:rPr>
+                <w:sz w:val="24"/>
+                <w:sz w:val="24"/>
+                <w:szCs w:val="24"/>
+                <w:bCs/>
+                <w:rFonts w:ascii="Times New Roman" w:hAnsi="Times New Roman" w:eastAsia="Times New Roman" w:cs="Times New Roman"/>
+                <w:color w:val="00000A"/>
+                <w:lang w:val="fr-FR" w:eastAsia="fr-CA" w:bidi="ar-SA"/>
+              </w:rPr>
+            </w:pPr>
+            <w:r>
+              <w:rPr>
+                <w:rFonts w:eastAsia="Times New Roman" w:cs="Times New Roman"/>
+                <w:bCs/>
+                <w:color w:val="00000A"/>
+                <w:sz w:val="24"/>
+                <w:szCs w:val="24"/>
+                <w:lang w:val="fr-FR" w:eastAsia="fr-CA" w:bidi="ar-SA"/>
+              </w:rPr>
+              <w:t xml:space="preserve">10</w:t>
+            </w:r>
+            <w:r/>
+          </w:p>
+        </w:tc>
+        <w:tc>
+          <w:tcPr>
+            <w:tcW w:w="1242" w:type="dxa"/>
+            <w:tcBorders>
+              <w:top w:val="single" w:sz="8" w:space="0" w:color="00000A"/>
+              <w:left w:val="single" w:sz="8" w:space="0" w:color="00000A"/>
+              <w:bottom w:val="single" w:sz="8" w:space="0" w:color="00000A"/>
+              <w:right w:val="single" w:sz="8" w:space="0" w:color="00000A"/>
+              <w:insideH w:val="single" w:sz="8" w:space="0" w:color="00000A"/>
+              <w:insideV w:val="single" w:sz="8" w:space="0" w:color="00000A"/>
+            </w:tcBorders>
+            <w:shd w:fill="auto" w:val="clear"/>
+            <w:tcMar>
+              <w:left w:w="39" w:type="dxa"/>
+            </w:tcMar>
+            <w:vAlign w:val="center"/>
+          </w:tcPr>
+          <w:p>
+            <w:pPr>
+              <w:pStyle w:val="Normal"/>
+              <w:jc w:val="center"/>
+              <w:rPr>
+                <w:sz w:val="24"/>
+                <w:sz w:val="24"/>
+                <w:szCs w:val="24"/>
+                <w:bCs/>
+                <w:rFonts w:ascii="Times New Roman" w:hAnsi="Times New Roman" w:eastAsia="Times New Roman" w:cs="Times New Roman"/>
+                <w:color w:val="00000A"/>
+                <w:lang w:val="fr-FR" w:eastAsia="fr-CA" w:bidi="ar-SA"/>
+              </w:rPr>
+            </w:pPr>
+            <w:r>
+              <w:rPr>
+                <w:rFonts w:eastAsia="Times New Roman" w:cs="Times New Roman"/>
+                <w:bCs/>
+                <w:color w:val="00000A"/>
+                <w:sz w:val="24"/>
+                <w:szCs w:val="24"/>
+                <w:lang w:val="fr-FR" w:eastAsia="fr-CA" w:bidi="ar-SA"/>
+              </w:rPr>
+              <w:t xml:space="preserve">8</w:t>
+            </w:r>
+            <w:r/>
+          </w:p>
+        </w:tc>
+        <w:tc>
+          <w:tcPr>
+            <w:tcW w:w="883" w:type="dxa"/>
+            <w:tcBorders>
+              <w:top w:val="single" w:sz="8" w:space="0" w:color="00000A"/>
+              <w:left w:val="single" w:sz="8" w:space="0" w:color="00000A"/>
+              <w:bottom w:val="single" w:sz="8" w:space="0" w:color="00000A"/>
+              <w:right w:val="single" w:sz="8" w:space="0" w:color="00000A"/>
+              <w:insideH w:val="single" w:sz="8" w:space="0" w:color="00000A"/>
+              <w:insideV w:val="single" w:sz="8" w:space="0" w:color="00000A"/>
+            </w:tcBorders>
+            <w:shd w:fill="auto" w:val="clear"/>
+            <w:tcMar>
+              <w:left w:w="39" w:type="dxa"/>
+            </w:tcMar>
+            <w:vAlign w:val="center"/>
+          </w:tcPr>
+          <w:p>
+            <w:pPr>
+              <w:pStyle w:val="Normal"/>
+              <w:jc w:val="center"/>
+              <w:rPr>
+                <w:sz w:val="24"/>
+                <w:sz w:val="24"/>
+                <w:szCs w:val="24"/>
+                <w:bCs/>
+                <w:rFonts w:ascii="Times New Roman" w:hAnsi="Times New Roman" w:eastAsia="Times New Roman" w:cs="Times New Roman"/>
+                <w:color w:val="00000A"/>
+                <w:lang w:val="fr-FR" w:eastAsia="fr-CA" w:bidi="ar-SA"/>
+              </w:rPr>
+            </w:pPr>
+            <w:r>
+              <w:rPr>
+                <w:rFonts w:eastAsia="Times New Roman" w:cs="Times New Roman"/>
+                <w:bCs/>
+                <w:color w:val="00000A"/>
+                <w:sz w:val="24"/>
+                <w:szCs w:val="24"/>
+                <w:lang w:val="fr-FR" w:eastAsia="fr-CA" w:bidi="ar-SA"/>
+              </w:rPr>
+              <w:t xml:space="preserve">27</w:t>
+            </w:r>
+            <w:r/>
+          </w:p>
+        </w:tc>
+        <w:tc>
+          <w:tcPr>
+            <w:tcW w:w="1037" w:type="dxa"/>
+            <w:tcBorders>
+              <w:top w:val="single" w:sz="8" w:space="0" w:color="00000A"/>
+              <w:left w:val="single" w:sz="8" w:space="0" w:color="00000A"/>
+              <w:bottom w:val="single" w:sz="8" w:space="0" w:color="00000A"/>
+              <w:right w:val="single" w:sz="8" w:space="0" w:color="00000A"/>
+              <w:insideH w:val="single" w:sz="8" w:space="0" w:color="00000A"/>
+              <w:insideV w:val="single" w:sz="8" w:space="0" w:color="00000A"/>
+            </w:tcBorders>
+            <w:shd w:fill="auto" w:val="clear"/>
+            <w:tcMar>
+              <w:left w:w="39" w:type="dxa"/>
+            </w:tcMar>
+            <w:vAlign w:val="center"/>
+          </w:tcPr>
+          <w:p>
+            <w:pPr>
+              <w:pStyle w:val="Normal"/>
+              <w:jc w:val="center"/>
+            </w:pPr>
+            <w:r>
+              <w:rPr>
+                <w:rFonts w:eastAsia="Times New Roman" w:cs="Times New Roman"/>
+                <w:bCs/>
+                <w:color w:val="00000A"/>
+                <w:sz w:val="24"/>
+                <w:szCs w:val="24"/>
+                <w:lang w:val="fr-FR" w:eastAsia="fr-CA" w:bidi="ar-SA"/>
+              </w:rPr>
+              <w:t xml:space="preserve">3</w:t>
+            </w:r>
+            <w:r>
+              <w:rPr>
+                <w:rFonts w:eastAsia="Times New Roman" w:cs="Times New Roman"/>
+                <w:b/>
+                <w:bCs/>
+                <w:color w:val="00000A"/>
+                <w:sz w:val="22"/>
+                <w:szCs w:val="22"/>
+                <w:lang w:val="fr-FR" w:eastAsia="fr-CA" w:bidi="ar-SA"/>
+              </w:rPr>
+              <w:t xml:space="preserve"/>
+            </w:r>
+            <w:r/>
+          </w:p>
+        </w:tc>
+      </w:tr>
+      <w:tr>
+        <w:trPr>
+          <w:trHeight w:val="656" w:hRule="atLeast"/>
+        </w:trPr>
+        <w:tc>
+          <w:tcPr>
+            <w:tcW w:w="4850" w:type="dxa"/>
+            <w:tcBorders>
+              <w:top w:val="single" w:sz="8" w:space="0" w:color="00000A"/>
+              <w:left w:val="single" w:sz="8" w:space="0" w:color="00000A"/>
+              <w:bottom w:val="single" w:sz="8" w:space="0" w:color="00000A"/>
+              <w:right w:val="single" w:sz="8" w:space="0" w:color="00000A"/>
+              <w:insideH w:val="single" w:sz="8" w:space="0" w:color="00000A"/>
+              <w:insideV w:val="single" w:sz="8" w:space="0" w:color="00000A"/>
+            </w:tcBorders>
+            <w:shd w:fill="auto" w:val="clear"/>
+            <w:tcMar>
+              <w:left w:w="39" w:type="dxa"/>
+            </w:tcMar>
+            <w:vAlign w:val="center"/>
+          </w:tcPr>
+          <w:p>
+            <w:pPr>
+              <w:pStyle w:val="Normal"/>
+            </w:pPr>
+            <w:r>
+              <w:rPr>
+                <w:rFonts w:eastAsia="Times New Roman" w:cs="Times New Roman"/>
+                <w:b/>
+                <w:bCs/>
+                <w:color w:val="00000A"/>
+                <w:sz w:val="26"/>
+                <w:szCs w:val="26"/>
+                <w:lang w:val="fr-FR" w:eastAsia="fr-CA" w:bidi="ar-SA"/>
+              </w:rPr>
+              <w:t xml:space="preserve">Activité pratique 2</w:t>
+            </w:r>
+            <w:r/>
+          </w:p>
+        </w:tc>
+        <w:tc>
+          <w:tcPr>
+            <w:tcW w:w="1060" w:type="dxa"/>
+            <w:tcBorders>
+              <w:top w:val="single" w:sz="8" w:space="0" w:color="00000A"/>
+              <w:left w:val="single" w:sz="8" w:space="0" w:color="00000A"/>
+              <w:bottom w:val="single" w:sz="8" w:space="0" w:color="00000A"/>
+              <w:right w:val="single" w:sz="8" w:space="0" w:color="00000A"/>
+              <w:insideH w:val="single" w:sz="8" w:space="0" w:color="00000A"/>
+              <w:insideV w:val="single" w:sz="8" w:space="0" w:color="00000A"/>
+            </w:tcBorders>
+            <w:shd w:fill="auto" w:val="clear"/>
+            <w:tcMar>
+              <w:left w:w="39" w:type="dxa"/>
+            </w:tcMar>
+            <w:vAlign w:val="center"/>
+          </w:tcPr>
+          <w:p>
+            <w:pPr>
+              <w:pStyle w:val="Normal"/>
+              <w:jc w:val="center"/>
+              <w:rPr>
+                <w:sz w:val="24"/>
+                <w:sz w:val="24"/>
+                <w:szCs w:val="24"/>
+                <w:bCs/>
+                <w:rFonts w:ascii="Times New Roman" w:hAnsi="Times New Roman" w:eastAsia="Times New Roman" w:cs="Times New Roman"/>
+                <w:color w:val="00000A"/>
+                <w:lang w:val="fr-FR" w:eastAsia="fr-CA" w:bidi="ar-SA"/>
+              </w:rPr>
+            </w:pPr>
+            <w:r>
+              <w:rPr>
+                <w:rFonts w:eastAsia="Times New Roman" w:cs="Times New Roman"/>
+                <w:bCs/>
+                <w:color w:val="00000A"/>
+                <w:sz w:val="24"/>
+                <w:szCs w:val="24"/>
+                <w:lang w:val="fr-FR" w:eastAsia="fr-CA" w:bidi="ar-SA"/>
+              </w:rPr>
+              <w:t xml:space="preserve">10</w:t>
+            </w:r>
+            <w:r/>
+          </w:p>
+        </w:tc>
+        <w:tc>
+          <w:tcPr>
+            <w:tcW w:w="1242" w:type="dxa"/>
+            <w:tcBorders>
+              <w:top w:val="single" w:sz="8" w:space="0" w:color="00000A"/>
+              <w:left w:val="single" w:sz="8" w:space="0" w:color="00000A"/>
+              <w:bottom w:val="single" w:sz="8" w:space="0" w:color="00000A"/>
+              <w:right w:val="single" w:sz="8" w:space="0" w:color="00000A"/>
+              <w:insideH w:val="single" w:sz="8" w:space="0" w:color="00000A"/>
+              <w:insideV w:val="single" w:sz="8" w:space="0" w:color="00000A"/>
+            </w:tcBorders>
+            <w:shd w:fill="auto" w:val="clear"/>
+            <w:tcMar>
+              <w:left w:w="39" w:type="dxa"/>
+            </w:tcMar>
+            <w:vAlign w:val="center"/>
+          </w:tcPr>
+          <w:p>
+            <w:pPr>
+              <w:pStyle w:val="Normal"/>
+              <w:jc w:val="center"/>
+              <w:rPr>
+                <w:sz w:val="24"/>
+                <w:sz w:val="24"/>
+                <w:szCs w:val="24"/>
+                <w:bCs/>
+                <w:rFonts w:ascii="Times New Roman" w:hAnsi="Times New Roman" w:eastAsia="Times New Roman" w:cs="Times New Roman"/>
+                <w:color w:val="00000A"/>
+                <w:lang w:val="fr-FR" w:eastAsia="fr-CA" w:bidi="ar-SA"/>
+              </w:rPr>
+            </w:pPr>
+            <w:r>
+              <w:rPr>
+                <w:rFonts w:eastAsia="Times New Roman" w:cs="Times New Roman"/>
+                <w:bCs/>
+                <w:color w:val="00000A"/>
+                <w:sz w:val="24"/>
+                <w:szCs w:val="24"/>
+                <w:lang w:val="fr-FR" w:eastAsia="fr-CA" w:bidi="ar-SA"/>
+              </w:rPr>
+              <w:t xml:space="preserve">8</w:t>
+            </w:r>
+            <w:r/>
+          </w:p>
+        </w:tc>
+        <w:tc>
+          <w:tcPr>
+            <w:tcW w:w="883" w:type="dxa"/>
+            <w:tcBorders>
+              <w:top w:val="single" w:sz="8" w:space="0" w:color="00000A"/>
+              <w:left w:val="single" w:sz="8" w:space="0" w:color="00000A"/>
+              <w:bottom w:val="single" w:sz="8" w:space="0" w:color="00000A"/>
+              <w:right w:val="single" w:sz="8" w:space="0" w:color="00000A"/>
+              <w:insideH w:val="single" w:sz="8" w:space="0" w:color="00000A"/>
+              <w:insideV w:val="single" w:sz="8" w:space="0" w:color="00000A"/>
+            </w:tcBorders>
+            <w:shd w:fill="auto" w:val="clear"/>
+            <w:tcMar>
+              <w:left w:w="39" w:type="dxa"/>
+            </w:tcMar>
+            <w:vAlign w:val="center"/>
+          </w:tcPr>
+          <w:p>
+            <w:pPr>
+              <w:pStyle w:val="Normal"/>
+              <w:jc w:val="center"/>
+              <w:rPr>
+                <w:sz w:val="24"/>
+                <w:sz w:val="24"/>
+                <w:szCs w:val="24"/>
+                <w:bCs/>
+                <w:rFonts w:ascii="Times New Roman" w:hAnsi="Times New Roman" w:eastAsia="Times New Roman" w:cs="Times New Roman"/>
+                <w:color w:val="00000A"/>
+                <w:lang w:val="fr-FR" w:eastAsia="fr-CA" w:bidi="ar-SA"/>
+              </w:rPr>
+            </w:pPr>
+            <w:r>
+              <w:rPr>
+                <w:rFonts w:eastAsia="Times New Roman" w:cs="Times New Roman"/>
+                <w:bCs/>
+                <w:color w:val="00000A"/>
+                <w:sz w:val="24"/>
+                <w:szCs w:val="24"/>
+                <w:lang w:val="fr-FR" w:eastAsia="fr-CA" w:bidi="ar-SA"/>
+              </w:rPr>
+              <w:t xml:space="preserve">30</w:t>
+            </w:r>
+            <w:r/>
+          </w:p>
+        </w:tc>
+        <w:tc>
+          <w:tcPr>
+            <w:tcW w:w="1037" w:type="dxa"/>
+            <w:tcBorders>
+              <w:top w:val="single" w:sz="8" w:space="0" w:color="00000A"/>
+              <w:left w:val="single" w:sz="8" w:space="0" w:color="00000A"/>
+              <w:bottom w:val="single" w:sz="8" w:space="0" w:color="00000A"/>
+              <w:right w:val="single" w:sz="8" w:space="0" w:color="00000A"/>
+              <w:insideH w:val="single" w:sz="8" w:space="0" w:color="00000A"/>
+              <w:insideV w:val="single" w:sz="8" w:space="0" w:color="00000A"/>
+            </w:tcBorders>
+            <w:shd w:fill="auto" w:val="clear"/>
+            <w:tcMar>
+              <w:left w:w="39" w:type="dxa"/>
+            </w:tcMar>
+            <w:vAlign w:val="center"/>
+          </w:tcPr>
+          <w:p>
+            <w:pPr>
+              <w:pStyle w:val="Normal"/>
+              <w:jc w:val="center"/>
+            </w:pPr>
+            <w:r>
+              <w:rPr>
+                <w:rFonts w:eastAsia="Times New Roman" w:cs="Times New Roman"/>
+                <w:bCs/>
+                <w:color w:val="00000A"/>
+                <w:sz w:val="24"/>
+                <w:szCs w:val="24"/>
+                <w:lang w:val="fr-FR" w:eastAsia="fr-CA" w:bidi="ar-SA"/>
+              </w:rPr>
+              <w:t xml:space="preserve">3</w:t>
+            </w:r>
+            <w:r>
+              <w:rPr>
+                <w:rFonts w:eastAsia="Times New Roman" w:cs="Times New Roman"/>
+                <w:b/>
+                <w:bCs/>
+                <w:color w:val="00000A"/>
+                <w:sz w:val="22"/>
+                <w:szCs w:val="22"/>
+                <w:lang w:val="fr-FR" w:eastAsia="fr-CA" w:bidi="ar-SA"/>
+              </w:rPr>
+              <w:t xml:space="preserve"/>
+            </w:r>
+            <w:r/>
+          </w:p>
+        </w:tc>
+      </w:tr>
+      <w:tr>
+        <w:trPr/>
+        <w:tc>
+          <w:tcPr>
+            <w:tcW w:w="4850" w:type="dxa"/>
+            <w:tcBorders>
+              <w:top w:val="single" w:sz="8" w:space="0" w:color="00000A"/>
+              <w:left w:val="single" w:sz="8" w:space="0" w:color="00000A"/>
+              <w:bottom w:val="single" w:sz="8" w:space="0" w:color="00000A"/>
+              <w:right w:val="single" w:sz="8" w:space="0" w:color="00000A"/>
+              <w:insideH w:val="single" w:sz="8" w:space="0" w:color="00000A"/>
+              <w:insideV w:val="single" w:sz="8" w:space="0" w:color="00000A"/>
+            </w:tcBorders>
+            <w:shd w:fill="auto" w:val="clear"/>
+            <w:tcMar>
+              <w:left w:w="39" w:type="dxa"/>
+            </w:tcMar>
+            <w:vAlign w:val="center"/>
+          </w:tcPr>
+          <w:p>
+            <w:pPr>
+              <w:pStyle w:val="Normal"/>
+              <w:rPr>
+                <w:sz w:val="28"/>
+                <w:b/>
+                <w:sz w:val="28"/>
+                <w:b/>
+                <w:szCs w:val="28"/>
+                <w:bCs/>
+                <w:rFonts w:ascii="Times New Roman" w:hAnsi="Times New Roman" w:eastAsia="Times New Roman" w:cs="Times New Roman"/>
+                <w:color w:val="00000A"/>
+                <w:lang w:val="fr-FR" w:eastAsia="fr-CA" w:bidi="ar-SA"/>
+              </w:rPr>
+            </w:pPr>
+            <w:r>
+              <w:rPr>
+                <w:rFonts w:eastAsia="Times New Roman" w:cs="Times New Roman"/>
+                <w:b/>
+                <w:bCs/>
+                <w:color w:val="00000A"/>
+                <w:sz w:val="28"/>
+                <w:szCs w:val="28"/>
+                <w:lang w:val="fr-FR" w:eastAsia="fr-CA" w:bidi="ar-SA"/>
+              </w:rPr>
+              <w:t>Total</w:t>
+            </w:r>
+            <w:r/>
+          </w:p>
+        </w:tc>
+        <w:tc>
+          <w:tcPr>
+            <w:tcW w:w="1060" w:type="dxa"/>
+            <w:tcBorders>
+              <w:top w:val="single" w:sz="4" w:space="0" w:color="00000A"/>
+              <w:left w:val="single" w:sz="4" w:space="0" w:color="00000A"/>
+              <w:bottom w:val="single" w:sz="4" w:space="0" w:color="00000A"/>
+              <w:insideH w:val="single" w:sz="4" w:space="0" w:color="00000A"/>
+            </w:tcBorders>
+            <w:shd w:fill="auto" w:val="clear"/>
+            <w:tcMar>
+              <w:left w:w="55" w:type="dxa"/>
+            </w:tcMar>
+            <w:vAlign w:val="center"/>
+          </w:tcPr>
+          <w:p>
+            <w:pPr>
+              <w:pStyle w:val="Normal"/>
+              <w:jc w:val="center"/>
+              <w:rPr>
+                <w:sz w:val="24"/>
+                <w:sz w:val="24"/>
+                <w:szCs w:val="24"/>
+                <w:bCs/>
+                <w:rFonts w:ascii="Times New Roman" w:hAnsi="Times New Roman" w:eastAsia="Times New Roman" w:cs="Times New Roman"/>
+                <w:color w:val="00000A"/>
+                <w:lang w:val="fr-FR" w:eastAsia="fr-CA" w:bidi="ar-SA"/>
+              </w:rPr>
+            </w:pPr>
+            <w:r>
+              <w:rPr>
+                <w:rFonts w:eastAsia="Times New Roman" w:cs="Times New Roman"/>
+                <w:b/>
+                <w:bCs/>
+                <w:color w:val="00000A"/>
+                <w:sz w:val="28"/>
+                <w:szCs w:val="28"/>
+                <w:lang w:val="fr-FR" w:eastAsia="fr-CA" w:bidi="ar-SA"/>
+              </w:rPr>
+              <w:t xml:space="preserve">45</w:t>
+            </w:r>
+            <w:r/>
+          </w:p>
+        </w:tc>
+        <w:tc>
+          <w:tcPr>
+            <w:tcW w:w="1242" w:type="dxa"/>
+            <w:tcBorders>
+              <w:top w:val="single" w:sz="4" w:space="0" w:color="00000A"/>
+              <w:bottom w:val="single" w:sz="4" w:space="0" w:color="00000A"/>
+              <w:insideH w:val="single" w:sz="4" w:space="0" w:color="00000A"/>
+            </w:tcBorders>
+            <w:shd w:fill="auto" w:val="clear"/>
+            <w:tcMar>
+              <w:left w:w="60" w:type="dxa"/>
+            </w:tcMar>
+            <w:vAlign w:val="center"/>
+          </w:tcPr>
+          <w:p>
+            <w:pPr>
+              <w:pStyle w:val="Normal"/>
+              <w:jc w:val="center"/>
+              <w:rPr>
+                <w:sz w:val="24"/>
+                <w:sz w:val="24"/>
+                <w:szCs w:val="24"/>
+                <w:bCs/>
+                <w:rFonts w:ascii="Times New Roman" w:hAnsi="Times New Roman" w:eastAsia="Times New Roman" w:cs="Times New Roman"/>
+                <w:color w:val="00000A"/>
+                <w:lang w:val="fr-FR" w:eastAsia="fr-CA" w:bidi="ar-SA"/>
+              </w:rPr>
+            </w:pPr>
+            <w:r>
+              <w:rPr>
+                <w:rFonts w:eastAsia="Times New Roman" w:cs="Times New Roman"/>
+                <w:b/>
+                <w:bCs/>
+                <w:color w:val="00000A"/>
+                <w:sz w:val="28"/>
+                <w:szCs w:val="28"/>
+                <w:lang w:val="fr-FR" w:eastAsia="fr-CA" w:bidi="ar-SA"/>
+              </w:rPr>
+              <w:t xml:space="preserve">21</w:t>
+            </w:r>
+            <w:r/>
+          </w:p>
+        </w:tc>
+        <w:tc>
+          <w:tcPr>
+            <w:tcW w:w="883" w:type="dxa"/>
+            <w:tcBorders>
+              <w:top w:val="single" w:sz="4" w:space="0" w:color="00000A"/>
+              <w:bottom w:val="single" w:sz="4" w:space="0" w:color="00000A"/>
+              <w:insideH w:val="single" w:sz="4" w:space="0" w:color="00000A"/>
+            </w:tcBorders>
+            <w:shd w:fill="auto" w:val="clear"/>
+            <w:tcMar>
+              <w:left w:w="60" w:type="dxa"/>
+            </w:tcMar>
+            <w:vAlign w:val="center"/>
+          </w:tcPr>
+          <w:p>
+            <w:pPr>
+              <w:pStyle w:val="Normal"/>
+              <w:jc w:val="center"/>
+              <w:rPr>
+                <w:sz w:val="24"/>
+                <w:sz w:val="24"/>
+                <w:szCs w:val="24"/>
+                <w:bCs/>
+                <w:rFonts w:ascii="Times New Roman" w:hAnsi="Times New Roman" w:eastAsia="Times New Roman" w:cs="Times New Roman"/>
+                <w:color w:val="00000A"/>
+                <w:lang w:val="fr-FR" w:eastAsia="fr-CA" w:bidi="ar-SA"/>
+              </w:rPr>
+            </w:pPr>
+            <w:r>
+              <w:rPr>
+                <w:rFonts w:eastAsia="Times New Roman" w:cs="Times New Roman"/>
+                <w:b/>
+                <w:bCs/>
+                <w:color w:val="00000A"/>
+                <w:sz w:val="28"/>
+                <w:szCs w:val="28"/>
+                <w:lang w:val="fr-FR" w:eastAsia="fr-CA" w:bidi="ar-SA"/>
+              </w:rPr>
+              <w:t xml:space="preserve">92</w:t>
+            </w:r>
+            <w:r/>
+          </w:p>
+        </w:tc>
+        <w:tc>
+          <w:tcPr>
+            <w:tcW w:w="1037" w:type="dxa"/>
+            <w:tcBorders>
+              <w:top w:val="single" w:sz="4" w:space="0" w:color="00000A"/>
+              <w:bottom w:val="single" w:sz="4" w:space="0" w:color="00000A"/>
+              <w:right w:val="single" w:sz="4" w:space="0" w:color="00000A"/>
+              <w:insideH w:val="single" w:sz="4" w:space="0" w:color="00000A"/>
+              <w:insideV w:val="single" w:sz="4" w:space="0" w:color="00000A"/>
+            </w:tcBorders>
+            <w:shd w:fill="auto" w:val="clear"/>
+            <w:tcMar>
+              <w:left w:w="60" w:type="dxa"/>
+            </w:tcMar>
+            <w:vAlign w:val="center"/>
+          </w:tcPr>
+          <w:p>
+            <w:pPr>
+              <w:pStyle w:val="Normal"/>
+              <w:jc w:val="center"/>
+              <w:rPr>
+                <w:sz w:val="24"/>
+                <w:sz w:val="24"/>
+                <w:szCs w:val="24"/>
+                <w:bCs/>
+                <w:rFonts w:ascii="Times New Roman" w:hAnsi="Times New Roman" w:eastAsia="Times New Roman" w:cs="Times New Roman"/>
+                <w:color w:val="00000A"/>
+                <w:lang w:val="fr-FR" w:eastAsia="fr-CA" w:bidi="ar-SA"/>
+              </w:rPr>
+            </w:pPr>
+            <w:r>
+              <w:rPr>
+                <w:rFonts w:eastAsia="Times New Roman" w:cs="Times New Roman"/>
+                <w:b/>
+                <w:bCs/>
+                <w:color w:val="00000A"/>
+                <w:sz w:val="28"/>
+                <w:szCs w:val="28"/>
+                <w:lang w:val="fr-FR" w:eastAsia="fr-CA" w:bidi="ar-SA"/>
+              </w:rPr>
+              <w:t xml:space="preserve">6</w:t>
+            </w:r>
+            <w:r/>
+          </w:p>
+        </w:tc>
+      </w:tr>
+      <w:tr>
+        <w:trPr>
+          <w:cantSplit w:val="true"/>
+        </w:trPr>
+        <w:tc>
+          <w:tcPr>
+            <w:tcW w:w="4850" w:type="dxa"/>
+            <w:tcBorders>
+              <w:top w:val="single" w:sz="8" w:space="0" w:color="00000A"/>
+              <w:left w:val="single" w:sz="8" w:space="0" w:color="00000A"/>
+              <w:bottom w:val="single" w:sz="8" w:space="0" w:color="00000A"/>
+              <w:right w:val="single" w:sz="8" w:space="0" w:color="00000A"/>
+              <w:insideH w:val="single" w:sz="8" w:space="0" w:color="00000A"/>
+              <w:insideV w:val="single" w:sz="8" w:space="0" w:color="00000A"/>
+            </w:tcBorders>
+            <w:shd w:fill="auto" w:val="clear"/>
+            <w:tcMar>
+              <w:left w:w="39" w:type="dxa"/>
+            </w:tcMar>
+            <w:vAlign w:val="center"/>
+          </w:tcPr>
+          <w:p>
+            <w:pPr>
+              <w:pStyle w:val="Normal"/>
               <w:rPr>
                 <w:sz w:val="30"/>
                 <w:i/>
@@ -3227,7 +4417,7 @@
                 <w:u w:val="single"/>
                 <w:lang w:val="fr-FR" w:eastAsia="fr-CA" w:bidi="ar-SA"/>
               </w:rPr>
-              <w:t xml:space="preserve">0</w:t>
+              <w:t xml:space="preserve">164</w:t>
             </w:r>
             <w:r/>
           </w:p>
@@ -3413,6 +4603,274 @@
           </w:p>
         </w:tc>
       </w:tr>
+      <w:tr>
+        <w:trPr>
+          <w:trHeight w:val="1121" w:hRule="atLeast"/>
+        </w:trPr>
+        <w:tc>
+          <w:tcPr>
+            <w:tcW w:w="2299" w:type="dxa"/>
+            <w:tcBorders>
+              <w:top w:val="single" w:sz="8" w:space="0" w:color="00000A"/>
+              <w:left w:val="single" w:sz="8" w:space="0" w:color="00000A"/>
+              <w:bottom w:val="single" w:sz="8" w:space="0" w:color="00000A"/>
+              <w:right w:val="single" w:sz="8" w:space="0" w:color="00000A"/>
+              <w:insideH w:val="single" w:sz="8" w:space="0" w:color="00000A"/>
+              <w:insideV w:val="single" w:sz="8" w:space="0" w:color="00000A"/>
+            </w:tcBorders>
+            <w:shd w:fill="auto" w:val="clear"/>
+            <w:tcMar>
+              <w:left w:w="39" w:type="dxa"/>
+            </w:tcMar>
+          </w:tcPr>
+          <w:p>
+            <w:pPr>
+              <w:pStyle w:val="Normal"/>
+            </w:pPr>
+            <w:r>
+              <w:rPr>
+                <w:rFonts w:eastAsia="Times New Roman" w:cs="Times New Roman"/>
+                <w:b/>
+                <w:bCs/>
+                <w:color w:val="00000A"/>
+                <w:sz w:val="26"/>
+                <w:szCs w:val="26"/>
+                <w:lang w:val="fr-FR" w:eastAsia="ar-SA" w:bidi="ar-SA"/>
+              </w:rPr>
+              <w:t xml:space="preserve">Linux</w:t>
+            </w:r>
+            <w:r/>
+          </w:p>
+        </w:tc>
+        <w:tc>
+          <w:tcPr>
+            <w:tcW w:w="6772" w:type="dxa"/>
+            <w:tcBorders>
+              <w:top w:val="single" w:sz="8" w:space="0" w:color="00000A"/>
+              <w:left w:val="single" w:sz="8" w:space="0" w:color="00000A"/>
+              <w:bottom w:val="single" w:sz="8" w:space="0" w:color="00000A"/>
+              <w:right w:val="single" w:sz="8" w:space="0" w:color="00000A"/>
+              <w:insideH w:val="single" w:sz="8" w:space="0" w:color="00000A"/>
+              <w:insideV w:val="single" w:sz="8" w:space="0" w:color="00000A"/>
+            </w:tcBorders>
+            <w:shd w:fill="auto" w:val="clear"/>
+            <w:tcMar>
+              <w:left w:w="39" w:type="dxa"/>
+            </w:tcMar>
+          </w:tcPr>
+          <w:p>
+            <w:pPr>
+              <w:pStyle w:val="Normal"/>
+              <w:numPr>
+                <w:ilvl w:val="0"/>
+                <w:numId w:val="0"/>
+              </w:numPr>
+              <w:tabs>
+                <w:tab w:val="left" w:pos="1382" w:leader="none"/>
+              </w:tabs>
+              <w:suppressAutoHyphens w:val="false"/>
+              <w:ind w:left="720" w:right="70" w:hanging="0"/>
+              <w:jc w:val="left"/>
+            </w:pPr>
+            <w:r>
+              <w:rPr>
+                <w:rFonts w:eastAsia="Times New Roman" w:cs="Times New Roman"/>
+                <w:color w:val="00000A"/>
+                <w:sz w:val="26"/>
+                <w:szCs w:val="26"/>
+                <w:lang w:val="fr-FR" w:eastAsia="ar-SA" w:bidi="ar-SA"/>
+              </w:rPr>
+              <w:t xml:space="preserve">1. Introduction
+2. Le rôle de l’administrateur
+3. Éléments d'administration
+4. Comment administrer
+5. Quelques éléments de méthodologie
+Chapitre 2: Installation Linux
+1. Problématiques de l’installation
+2. Les étapes d’installation
+3. Les différentes méthodes</w:t>
+            </w:r>
+            <w:r>
+              <w:rPr>
+                <w:rFonts w:eastAsia="Times New Roman" w:cs="Times New Roman"/>
+                <w:color w:val="00000A"/>
+                <w:sz w:val="26"/>
+                <w:szCs w:val="26"/>
+                <w:lang w:val="fr-FR" w:eastAsia="ar-SA" w:bidi="ar-SA"/>
+              </w:rPr>
+              <w:t/>
+            </w:r>
+            <w:r>
+              <w:rPr>
+                <w:rFonts w:eastAsia="Times New Roman" w:cs="Times New Roman"/>
+                <w:color w:val="00000A"/>
+                <w:sz w:val="26"/>
+                <w:szCs w:val="26"/>
+                <w:lang w:val="fr-FR" w:eastAsia="ar-SA" w:bidi="ar-SA"/>
+              </w:rPr>
+              <w:t xml:space="preserve"/>
+            </w:r>
+            <w:r/>
+          </w:p>
+        </w:tc>
+      </w:tr>
+      <w:tr>
+        <w:trPr>
+          <w:trHeight w:val="1121" w:hRule="atLeast"/>
+        </w:trPr>
+        <w:tc>
+          <w:tcPr>
+            <w:tcW w:w="2299" w:type="dxa"/>
+            <w:tcBorders>
+              <w:top w:val="single" w:sz="8" w:space="0" w:color="00000A"/>
+              <w:left w:val="single" w:sz="8" w:space="0" w:color="00000A"/>
+              <w:bottom w:val="single" w:sz="8" w:space="0" w:color="00000A"/>
+              <w:right w:val="single" w:sz="8" w:space="0" w:color="00000A"/>
+              <w:insideH w:val="single" w:sz="8" w:space="0" w:color="00000A"/>
+              <w:insideV w:val="single" w:sz="8" w:space="0" w:color="00000A"/>
+            </w:tcBorders>
+            <w:shd w:fill="auto" w:val="clear"/>
+            <w:tcMar>
+              <w:left w:w="39" w:type="dxa"/>
+            </w:tcMar>
+          </w:tcPr>
+          <w:p>
+            <w:pPr>
+              <w:pStyle w:val="Normal"/>
+            </w:pPr>
+            <w:r>
+              <w:rPr>
+                <w:rFonts w:eastAsia="Times New Roman" w:cs="Times New Roman"/>
+                <w:b/>
+                <w:bCs/>
+                <w:color w:val="00000A"/>
+                <w:sz w:val="26"/>
+                <w:szCs w:val="26"/>
+                <w:lang w:val="fr-FR" w:eastAsia="ar-SA" w:bidi="ar-SA"/>
+              </w:rPr>
+              <w:t xml:space="preserve">Administration Systèmes</w:t>
+            </w:r>
+            <w:r/>
+          </w:p>
+        </w:tc>
+        <w:tc>
+          <w:tcPr>
+            <w:tcW w:w="6772" w:type="dxa"/>
+            <w:tcBorders>
+              <w:top w:val="single" w:sz="8" w:space="0" w:color="00000A"/>
+              <w:left w:val="single" w:sz="8" w:space="0" w:color="00000A"/>
+              <w:bottom w:val="single" w:sz="8" w:space="0" w:color="00000A"/>
+              <w:right w:val="single" w:sz="8" w:space="0" w:color="00000A"/>
+              <w:insideH w:val="single" w:sz="8" w:space="0" w:color="00000A"/>
+              <w:insideV w:val="single" w:sz="8" w:space="0" w:color="00000A"/>
+            </w:tcBorders>
+            <w:shd w:fill="auto" w:val="clear"/>
+            <w:tcMar>
+              <w:left w:w="39" w:type="dxa"/>
+            </w:tcMar>
+          </w:tcPr>
+          <w:p>
+            <w:pPr>
+              <w:pStyle w:val="Normal"/>
+              <w:numPr>
+                <w:ilvl w:val="0"/>
+                <w:numId w:val="0"/>
+              </w:numPr>
+              <w:tabs>
+                <w:tab w:val="left" w:pos="1382" w:leader="none"/>
+              </w:tabs>
+              <w:suppressAutoHyphens w:val="false"/>
+              <w:ind w:left="720" w:right="70" w:hanging="0"/>
+              <w:jc w:val="left"/>
+            </w:pPr>
+            <w:r>
+              <w:rPr>
+                <w:rFonts w:eastAsia="Times New Roman" w:cs="Times New Roman"/>
+                <w:color w:val="00000A"/>
+                <w:sz w:val="26"/>
+                <w:szCs w:val="26"/>
+                <w:lang w:val="fr-FR" w:eastAsia="ar-SA" w:bidi="ar-SA"/>
+              </w:rPr>
+              <w:t xml:space="preserve">Chapitre 1: Généralités sur l’administration systèmes
+1. Introduction
+2. Le rôle de l’administrateur
+3. Éléments d'administration
+4. Comment administrer
+5. Quelques éléments de méthodologie
+Chapitre 2: Installation Linux
+1. Problématiques de l’installation
+2. Les étapes d’installation
+3. Les différentes méthodes
+Chapitre 3: L’arrêt et le démarrage
+1. Démarrage d’un système Linux
+2. Le démarrage avec GRUB
+3. L’activation des processus
+4. Les scripts de démarrage
+5. L’arrêt du système : shutdown
+Chapitre 4: L’installation d’application
+1. Sources et paquetages
+2. Les paquetages RedHat et Debian
+3. Mise à jour et dépendances
+Chapitre 5: Gestion des utilisateurs
+1. Comment être "root" ?
+2. Les comptes des utilisateurs.
+3. Les commandes de gestion des utilisateurs.
+4. Les comptes des groupes.
+5. Les commandes de gestion des groupes.
+6. Le dialogue avec les utilisateurs
+Chapitre 6: Gestion des fichiers
+1. C’est quoi un fichier ?
+2. L’arborescence des fichiers
+3. Les principaux répertoires
+4. Les types de fichiers
+5. Commandes de gestion des répertoires
+6. Commandes de gestion des fichiers
+7. Éditeurs de fichiers
+8. Les droits d’accès aux fichiers
+9. Les commandes de gestion de l’arborescence
+Chapitre 7: Gestion de l’espace disque
+1. Les disques
+2. Les disques physiques
+3. Ajout d’un disque
+4. Les disques RAID
+5. Les volumes logiques
+6. Le partitionnement
+7. La gestion de l’espace disque, la commande df
+8. Le montage des systèmes de fichiers
+9. Les différents types de systèmes de fichiers
+10. Panorama des commandes de gestion des systèmes de
+fichiers
+11. Les quotas
+12. Le « swap »
+Chapitre 8: Gestion des performances
+1. La gestion des applications
+2. Les processus
+3. Panorama des commandes de gestion des processu</w:t>
+            </w:r>
+            <w:r>
+              <w:rPr>
+                <w:rFonts w:eastAsia="Times New Roman" w:cs="Times New Roman"/>
+                <w:color w:val="00000A"/>
+                <w:sz w:val="26"/>
+                <w:szCs w:val="26"/>
+                <w:lang w:val="fr-FR" w:eastAsia="ar-SA" w:bidi="ar-SA"/>
+              </w:rPr>
+              <w:t/>
+            </w:r>
+            <w:r>
+              <w:rPr>
+                <w:rFonts w:eastAsia="Times New Roman" w:cs="Times New Roman"/>
+                <w:color w:val="00000A"/>
+                <w:sz w:val="26"/>
+                <w:szCs w:val="26"/>
+                <w:lang w:val="fr-FR" w:eastAsia="ar-SA" w:bidi="ar-SA"/>
+              </w:rPr>
+              <w:t xml:space="preserve"/>
+            </w:r>
+            <w:r/>
+          </w:p>
+        </w:tc>
+      </w:tr>
     </w:tbl>
     <w:p>
       <w:pPr>
@@ -3594,6 +5052,368 @@
                 <w:b/>
               </w:rPr>
               <w:t>Objectifs et des modalités d’organisation</w:t>
+            </w:r>
+            <w:r/>
+          </w:p>
+        </w:tc>
+      </w:tr>
+      <w:tr>
+        <w:trPr/>
+        <w:tc>
+          <w:tcPr>
+            <w:tcW w:w="2299" w:type="dxa"/>
+            <w:tcBorders>
+              <w:top w:val="single" w:sz="8" w:space="0" w:color="00000A"/>
+              <w:left w:val="single" w:sz="8" w:space="0" w:color="00000A"/>
+              <w:bottom w:val="single" w:sz="8" w:space="0" w:color="00000A"/>
+              <w:right w:val="single" w:sz="8" w:space="0" w:color="00000A"/>
+              <w:insideH w:val="single" w:sz="8" w:space="0" w:color="00000A"/>
+              <w:insideV w:val="single" w:sz="8" w:space="0" w:color="00000A"/>
+            </w:tcBorders>
+            <w:shd w:fill="auto" w:val="clear"/>
+            <w:tcMar>
+              <w:left w:w="39" w:type="dxa"/>
+            </w:tcMar>
+          </w:tcPr>
+          <w:p>
+            <w:pPr>
+              <w:pStyle w:val="Normal"/>
+              <w:rPr>
+                <w:sz w:val="24"/>
+                <w:sz w:val="24"/>
+                <w:szCs w:val="24"/>
+                <w:bCs/>
+                <w:rFonts w:ascii="Times New Roman" w:hAnsi="Times New Roman" w:eastAsia="Times New Roman" w:cs="Times New Roman"/>
+                <w:color w:val="00000A"/>
+                <w:lang w:val="fr-FR" w:eastAsia="fr-CA" w:bidi="ar-SA"/>
+              </w:rPr>
+            </w:pPr>
+            <w:r>
+              <w:rPr>
+                <w:rFonts w:eastAsia="Times New Roman" w:cs="Times New Roman"/>
+                <w:b/>
+                <w:bCs/>
+                <w:color w:val="00000A"/>
+                <w:sz w:val="26"/>
+                <w:szCs w:val="26"/>
+                <w:lang w:val="fr-FR" w:eastAsia="fr-CA" w:bidi="ar-SA"/>
+              </w:rPr>
+              <w:t xml:space="preserve">instalation de debien</w:t>
+            </w:r>
+            <w:r/>
+          </w:p>
+        </w:tc>
+        <w:tc>
+          <w:tcPr>
+            <w:tcW w:w="6772" w:type="dxa"/>
+            <w:tcBorders>
+              <w:top w:val="single" w:sz="8" w:space="0" w:color="00000A"/>
+              <w:left w:val="single" w:sz="8" w:space="0" w:color="00000A"/>
+              <w:bottom w:val="single" w:sz="8" w:space="0" w:color="00000A"/>
+              <w:right w:val="single" w:sz="8" w:space="0" w:color="00000A"/>
+              <w:insideH w:val="single" w:sz="8" w:space="0" w:color="00000A"/>
+              <w:insideV w:val="single" w:sz="8" w:space="0" w:color="00000A"/>
+            </w:tcBorders>
+            <w:shd w:fill="auto" w:val="clear"/>
+            <w:tcMar>
+              <w:left w:w="39" w:type="dxa"/>
+            </w:tcMar>
+          </w:tcPr>
+          <w:p>
+            <w:pPr>
+              <w:pStyle w:val="Normal"/>
+              <w:rPr>
+                <w:sz w:val="24"/>
+                <w:sz w:val="24"/>
+                <w:szCs w:val="24"/>
+                <w:bCs/>
+                <w:rFonts w:ascii="Times New Roman" w:hAnsi="Times New Roman" w:eastAsia="Times New Roman" w:cs="Times New Roman"/>
+                <w:color w:val="00000A"/>
+                <w:lang w:val="fr-FR" w:eastAsia="fr-CA" w:bidi="ar-SA"/>
+              </w:rPr>
+            </w:pPr>
+            <w:r>
+              <w:rPr>
+                <w:rFonts w:eastAsia="Times New Roman" w:cs="Times New Roman"/>
+                <w:bCs/>
+                <w:color w:val="00000A"/>
+                <w:sz w:val="26"/>
+                <w:szCs w:val="26"/>
+                <w:lang w:val="fr-FR" w:eastAsia="fr-CA" w:bidi="ar-SA"/>
+              </w:rPr>
+              <w:t xml:space="preserve">apprendre le processus d’installation d'un distribution linux</w:t>
+            </w:r>
+            <w:r/>
+          </w:p>
+        </w:tc>
+      </w:tr>
+      <w:tr>
+        <w:trPr/>
+        <w:tc>
+          <w:tcPr>
+            <w:tcW w:w="2299" w:type="dxa"/>
+            <w:tcBorders>
+              <w:top w:val="single" w:sz="8" w:space="0" w:color="00000A"/>
+              <w:left w:val="single" w:sz="8" w:space="0" w:color="00000A"/>
+              <w:bottom w:val="single" w:sz="8" w:space="0" w:color="00000A"/>
+              <w:right w:val="single" w:sz="8" w:space="0" w:color="00000A"/>
+              <w:insideH w:val="single" w:sz="8" w:space="0" w:color="00000A"/>
+              <w:insideV w:val="single" w:sz="8" w:space="0" w:color="00000A"/>
+            </w:tcBorders>
+            <w:shd w:fill="auto" w:val="clear"/>
+            <w:tcMar>
+              <w:left w:w="39" w:type="dxa"/>
+            </w:tcMar>
+          </w:tcPr>
+          <w:p>
+            <w:pPr>
+              <w:pStyle w:val="Normal"/>
+              <w:rPr>
+                <w:sz w:val="24"/>
+                <w:sz w:val="24"/>
+                <w:szCs w:val="24"/>
+                <w:bCs/>
+                <w:rFonts w:ascii="Times New Roman" w:hAnsi="Times New Roman" w:eastAsia="Times New Roman" w:cs="Times New Roman"/>
+                <w:color w:val="00000A"/>
+                <w:lang w:val="fr-FR" w:eastAsia="fr-CA" w:bidi="ar-SA"/>
+              </w:rPr>
+            </w:pPr>
+            <w:r>
+              <w:rPr>
+                <w:rFonts w:eastAsia="Times New Roman" w:cs="Times New Roman"/>
+                <w:b/>
+                <w:bCs/>
+                <w:color w:val="00000A"/>
+                <w:sz w:val="26"/>
+                <w:szCs w:val="26"/>
+                <w:lang w:val="fr-FR" w:eastAsia="fr-CA" w:bidi="ar-SA"/>
+              </w:rPr>
+              <w:t xml:space="preserve">creation des script</w:t>
+            </w:r>
+            <w:r/>
+          </w:p>
+        </w:tc>
+        <w:tc>
+          <w:tcPr>
+            <w:tcW w:w="6772" w:type="dxa"/>
+            <w:tcBorders>
+              <w:top w:val="single" w:sz="8" w:space="0" w:color="00000A"/>
+              <w:left w:val="single" w:sz="8" w:space="0" w:color="00000A"/>
+              <w:bottom w:val="single" w:sz="8" w:space="0" w:color="00000A"/>
+              <w:right w:val="single" w:sz="8" w:space="0" w:color="00000A"/>
+              <w:insideH w:val="single" w:sz="8" w:space="0" w:color="00000A"/>
+              <w:insideV w:val="single" w:sz="8" w:space="0" w:color="00000A"/>
+            </w:tcBorders>
+            <w:shd w:fill="auto" w:val="clear"/>
+            <w:tcMar>
+              <w:left w:w="39" w:type="dxa"/>
+            </w:tcMar>
+          </w:tcPr>
+          <w:p>
+            <w:pPr>
+              <w:pStyle w:val="Normal"/>
+              <w:rPr>
+                <w:sz w:val="24"/>
+                <w:sz w:val="24"/>
+                <w:szCs w:val="24"/>
+                <w:bCs/>
+                <w:rFonts w:ascii="Times New Roman" w:hAnsi="Times New Roman" w:eastAsia="Times New Roman" w:cs="Times New Roman"/>
+                <w:color w:val="00000A"/>
+                <w:lang w:val="fr-FR" w:eastAsia="fr-CA" w:bidi="ar-SA"/>
+              </w:rPr>
+            </w:pPr>
+            <w:r>
+              <w:rPr>
+                <w:rFonts w:eastAsia="Times New Roman" w:cs="Times New Roman"/>
+                <w:bCs/>
+                <w:color w:val="00000A"/>
+                <w:sz w:val="26"/>
+                <w:szCs w:val="26"/>
+                <w:lang w:val="fr-FR" w:eastAsia="fr-CA" w:bidi="ar-SA"/>
+              </w:rPr>
+              <w:t xml:space="preserve">apprendre a crée des striptes et automatisé les taches</w:t>
+            </w:r>
+            <w:r/>
+          </w:p>
+        </w:tc>
+      </w:tr>
+      <w:tr>
+        <w:trPr/>
+        <w:tc>
+          <w:tcPr>
+            <w:tcW w:w="2299" w:type="dxa"/>
+            <w:tcBorders>
+              <w:top w:val="single" w:sz="8" w:space="0" w:color="00000A"/>
+              <w:left w:val="single" w:sz="8" w:space="0" w:color="00000A"/>
+              <w:bottom w:val="single" w:sz="8" w:space="0" w:color="00000A"/>
+              <w:right w:val="single" w:sz="8" w:space="0" w:color="00000A"/>
+              <w:insideH w:val="single" w:sz="8" w:space="0" w:color="00000A"/>
+              <w:insideV w:val="single" w:sz="8" w:space="0" w:color="00000A"/>
+            </w:tcBorders>
+            <w:shd w:fill="auto" w:val="clear"/>
+            <w:tcMar>
+              <w:left w:w="39" w:type="dxa"/>
+            </w:tcMar>
+          </w:tcPr>
+          <w:p>
+            <w:pPr>
+              <w:pStyle w:val="Normal"/>
+              <w:rPr>
+                <w:sz w:val="24"/>
+                <w:sz w:val="24"/>
+                <w:szCs w:val="24"/>
+                <w:bCs/>
+                <w:rFonts w:ascii="Times New Roman" w:hAnsi="Times New Roman" w:eastAsia="Times New Roman" w:cs="Times New Roman"/>
+                <w:color w:val="00000A"/>
+                <w:lang w:val="fr-FR" w:eastAsia="fr-CA" w:bidi="ar-SA"/>
+              </w:rPr>
+            </w:pPr>
+            <w:r>
+              <w:rPr>
+                <w:rFonts w:eastAsia="Times New Roman" w:cs="Times New Roman"/>
+                <w:b/>
+                <w:bCs/>
+                <w:color w:val="00000A"/>
+                <w:sz w:val="26"/>
+                <w:szCs w:val="26"/>
+                <w:lang w:val="fr-FR" w:eastAsia="fr-CA" w:bidi="ar-SA"/>
+              </w:rPr>
+              <w:t xml:space="preserve">Activité pratique 1</w:t>
+            </w:r>
+            <w:r/>
+          </w:p>
+        </w:tc>
+        <w:tc>
+          <w:tcPr>
+            <w:tcW w:w="6772" w:type="dxa"/>
+            <w:tcBorders>
+              <w:top w:val="single" w:sz="8" w:space="0" w:color="00000A"/>
+              <w:left w:val="single" w:sz="8" w:space="0" w:color="00000A"/>
+              <w:bottom w:val="single" w:sz="8" w:space="0" w:color="00000A"/>
+              <w:right w:val="single" w:sz="8" w:space="0" w:color="00000A"/>
+              <w:insideH w:val="single" w:sz="8" w:space="0" w:color="00000A"/>
+              <w:insideV w:val="single" w:sz="8" w:space="0" w:color="00000A"/>
+            </w:tcBorders>
+            <w:shd w:fill="auto" w:val="clear"/>
+            <w:tcMar>
+              <w:left w:w="39" w:type="dxa"/>
+            </w:tcMar>
+          </w:tcPr>
+          <w:p>
+            <w:pPr>
+              <w:pStyle w:val="Normal"/>
+              <w:rPr>
+                <w:sz w:val="24"/>
+                <w:sz w:val="24"/>
+                <w:szCs w:val="24"/>
+                <w:bCs/>
+                <w:rFonts w:ascii="Times New Roman" w:hAnsi="Times New Roman" w:eastAsia="Times New Roman" w:cs="Times New Roman"/>
+                <w:color w:val="00000A"/>
+                <w:lang w:val="fr-FR" w:eastAsia="fr-CA" w:bidi="ar-SA"/>
+              </w:rPr>
+            </w:pPr>
+            <w:r>
+              <w:rPr>
+                <w:rFonts w:eastAsia="Times New Roman" w:cs="Times New Roman"/>
+                <w:bCs/>
+                <w:color w:val="00000A"/>
+                <w:sz w:val="26"/>
+                <w:szCs w:val="26"/>
+                <w:lang w:val="fr-FR" w:eastAsia="fr-CA" w:bidi="ar-SA"/>
+              </w:rPr>
+              <w:t xml:space="preserve">- Maîtriser l'activité pratique N :1
+-apprendre l'activité pratique N:1</w:t>
+            </w:r>
+            <w:r/>
+          </w:p>
+        </w:tc>
+      </w:tr>
+      <w:tr>
+        <w:trPr/>
+        <w:tc>
+          <w:tcPr>
+            <w:tcW w:w="2299" w:type="dxa"/>
+            <w:tcBorders>
+              <w:top w:val="single" w:sz="8" w:space="0" w:color="00000A"/>
+              <w:left w:val="single" w:sz="8" w:space="0" w:color="00000A"/>
+              <w:bottom w:val="single" w:sz="8" w:space="0" w:color="00000A"/>
+              <w:right w:val="single" w:sz="8" w:space="0" w:color="00000A"/>
+              <w:insideH w:val="single" w:sz="8" w:space="0" w:color="00000A"/>
+              <w:insideV w:val="single" w:sz="8" w:space="0" w:color="00000A"/>
+            </w:tcBorders>
+            <w:shd w:fill="auto" w:val="clear"/>
+            <w:tcMar>
+              <w:left w:w="39" w:type="dxa"/>
+            </w:tcMar>
+          </w:tcPr>
+          <w:p>
+            <w:pPr>
+              <w:pStyle w:val="Normal"/>
+              <w:rPr>
+                <w:sz w:val="24"/>
+                <w:sz w:val="24"/>
+                <w:szCs w:val="24"/>
+                <w:bCs/>
+                <w:rFonts w:ascii="Times New Roman" w:hAnsi="Times New Roman" w:eastAsia="Times New Roman" w:cs="Times New Roman"/>
+                <w:color w:val="00000A"/>
+                <w:lang w:val="fr-FR" w:eastAsia="fr-CA" w:bidi="ar-SA"/>
+              </w:rPr>
+            </w:pPr>
+            <w:r>
+              <w:rPr>
+                <w:rFonts w:eastAsia="Times New Roman" w:cs="Times New Roman"/>
+                <w:b/>
+                <w:bCs/>
+                <w:color w:val="00000A"/>
+                <w:sz w:val="26"/>
+                <w:szCs w:val="26"/>
+                <w:lang w:val="fr-FR" w:eastAsia="fr-CA" w:bidi="ar-SA"/>
+              </w:rPr>
+              <w:t xml:space="preserve">Activité pratique 2</w:t>
+            </w:r>
+            <w:r/>
+          </w:p>
+        </w:tc>
+        <w:tc>
+          <w:tcPr>
+            <w:tcW w:w="6772" w:type="dxa"/>
+            <w:tcBorders>
+              <w:top w:val="single" w:sz="8" w:space="0" w:color="00000A"/>
+              <w:left w:val="single" w:sz="8" w:space="0" w:color="00000A"/>
+              <w:bottom w:val="single" w:sz="8" w:space="0" w:color="00000A"/>
+              <w:right w:val="single" w:sz="8" w:space="0" w:color="00000A"/>
+              <w:insideH w:val="single" w:sz="8" w:space="0" w:color="00000A"/>
+              <w:insideV w:val="single" w:sz="8" w:space="0" w:color="00000A"/>
+            </w:tcBorders>
+            <w:shd w:fill="auto" w:val="clear"/>
+            <w:tcMar>
+              <w:left w:w="39" w:type="dxa"/>
+            </w:tcMar>
+          </w:tcPr>
+          <w:p>
+            <w:pPr>
+              <w:pStyle w:val="Normal"/>
+              <w:rPr>
+                <w:sz w:val="24"/>
+                <w:sz w:val="24"/>
+                <w:szCs w:val="24"/>
+                <w:bCs/>
+                <w:rFonts w:ascii="Times New Roman" w:hAnsi="Times New Roman" w:eastAsia="Times New Roman" w:cs="Times New Roman"/>
+                <w:color w:val="00000A"/>
+                <w:lang w:val="fr-FR" w:eastAsia="fr-CA" w:bidi="ar-SA"/>
+              </w:rPr>
+            </w:pPr>
+            <w:r>
+              <w:rPr>
+                <w:rFonts w:eastAsia="Times New Roman" w:cs="Times New Roman"/>
+                <w:bCs/>
+                <w:color w:val="00000A"/>
+                <w:sz w:val="26"/>
+                <w:szCs w:val="26"/>
+                <w:lang w:val="fr-FR" w:eastAsia="fr-CA" w:bidi="ar-SA"/>
+              </w:rPr>
+              <w:t xml:space="preserve">- Maîtriser l'activité pratique N :2
+-apprendre l'activité pratique N:2</w:t>
             </w:r>
             <w:r/>
           </w:p>
@@ -3789,7 +5609,12 @@
                 <w:sz w:val="26"/>
                 <w:szCs w:val="26"/>
               </w:rPr>
-              <w:t xml:space="preserve">undefined</w:t>
+              <w:t xml:space="preserve">1. Démarches didactiques
+- Cours, Travaux Dirigés, Travaux Pratiques
+2. Moyens pédagogiques prévus
+ - Vidéo projecteurs,
+ - Rétroprojecteur et transparents
+ - Un laboratoire équipé du matériel nécessaire pour les travaux pratiques</w:t>
             </w:r>
             <w:r/>
           </w:p>
@@ -4387,7 +6212,7 @@
                 <w:szCs w:val="24"/>
                 <w:lang w:val="fr-FR" w:eastAsia="ar-SA" w:bidi="ar-SA"/>
               </w:rPr>
-              <w:t xml:space="preserve">undefined/</w:t>
+              <w:t xml:space="preserve">10/</w:t>
             </w:r>
             <w:r>
               <w:rPr>

</xml_diff>